<commit_message>
trabajo pc casi listo
</commit_message>
<xml_diff>
--- a/si/el pc.docx
+++ b/si/el pc.docx
@@ -872,7 +872,7 @@
           <w:r>
             <w:fldChar w:fldCharType="separate"/>
           </w:r>
-          <w:hyperlink w:anchor="_Toc182811177" w:history="1">
+          <w:hyperlink w:anchor="_Toc182829457" w:history="1">
             <w:r>
               <w:rPr>
                 <w:rStyle w:val="Hipervnculo"/>
@@ -901,7 +901,7 @@
                 <w:noProof/>
                 <w:webHidden/>
               </w:rPr>
-              <w:instrText xml:space="preserve"> PAGEREF _Toc182811177 \h </w:instrText>
+              <w:instrText xml:space="preserve"> PAGEREF _Toc182829457 \h </w:instrText>
             </w:r>
             <w:r>
               <w:rPr>
@@ -921,7 +921,7 @@
                 <w:noProof/>
                 <w:webHidden/>
               </w:rPr>
-              <w:t>2</w:t>
+              <w:t>4</w:t>
             </w:r>
             <w:r>
               <w:rPr>
@@ -945,7 +945,7 @@
               <w:lang w:eastAsia="es-ES"/>
             </w:rPr>
           </w:pPr>
-          <w:hyperlink w:anchor="_Toc182811178" w:history="1">
+          <w:hyperlink w:anchor="_Toc182829458" w:history="1">
             <w:r>
               <w:rPr>
                 <w:rStyle w:val="Hipervnculo"/>
@@ -974,7 +974,7 @@
                 <w:noProof/>
                 <w:webHidden/>
               </w:rPr>
-              <w:instrText xml:space="preserve"> PAGEREF _Toc182811178 \h </w:instrText>
+              <w:instrText xml:space="preserve"> PAGEREF _Toc182829458 \h </w:instrText>
             </w:r>
             <w:r>
               <w:rPr>
@@ -994,7 +994,7 @@
                 <w:noProof/>
                 <w:webHidden/>
               </w:rPr>
-              <w:t>2</w:t>
+              <w:t>4</w:t>
             </w:r>
             <w:r>
               <w:rPr>
@@ -1018,7 +1018,7 @@
               <w:lang w:eastAsia="es-ES"/>
             </w:rPr>
           </w:pPr>
-          <w:hyperlink w:anchor="_Toc182811179" w:history="1">
+          <w:hyperlink w:anchor="_Toc182829459" w:history="1">
             <w:r>
               <w:rPr>
                 <w:rStyle w:val="Hipervnculo"/>
@@ -1047,7 +1047,7 @@
                 <w:noProof/>
                 <w:webHidden/>
               </w:rPr>
-              <w:instrText xml:space="preserve"> PAGEREF _Toc182811179 \h </w:instrText>
+              <w:instrText xml:space="preserve"> PAGEREF _Toc182829459 \h </w:instrText>
             </w:r>
             <w:r>
               <w:rPr>
@@ -1067,7 +1067,7 @@
                 <w:noProof/>
                 <w:webHidden/>
               </w:rPr>
-              <w:t>2</w:t>
+              <w:t>4</w:t>
             </w:r>
             <w:r>
               <w:rPr>
@@ -1091,7 +1091,7 @@
               <w:lang w:eastAsia="es-ES"/>
             </w:rPr>
           </w:pPr>
-          <w:hyperlink w:anchor="_Toc182811180" w:history="1">
+          <w:hyperlink w:anchor="_Toc182829460" w:history="1">
             <w:r>
               <w:rPr>
                 <w:rStyle w:val="Hipervnculo"/>
@@ -1120,7 +1120,7 @@
                 <w:noProof/>
                 <w:webHidden/>
               </w:rPr>
-              <w:instrText xml:space="preserve"> PAGEREF _Toc182811180 \h </w:instrText>
+              <w:instrText xml:space="preserve"> PAGEREF _Toc182829460 \h </w:instrText>
             </w:r>
             <w:r>
               <w:rPr>
@@ -1140,7 +1140,7 @@
                 <w:noProof/>
                 <w:webHidden/>
               </w:rPr>
-              <w:t>2</w:t>
+              <w:t>4</w:t>
             </w:r>
             <w:r>
               <w:rPr>
@@ -1164,7 +1164,7 @@
               <w:lang w:eastAsia="es-ES"/>
             </w:rPr>
           </w:pPr>
-          <w:hyperlink w:anchor="_Toc182811181" w:history="1">
+          <w:hyperlink w:anchor="_Toc182829461" w:history="1">
             <w:r>
               <w:rPr>
                 <w:rStyle w:val="Hipervnculo"/>
@@ -1193,7 +1193,7 @@
                 <w:noProof/>
                 <w:webHidden/>
               </w:rPr>
-              <w:instrText xml:space="preserve"> PAGEREF _Toc182811181 \h </w:instrText>
+              <w:instrText xml:space="preserve"> PAGEREF _Toc182829461 \h </w:instrText>
             </w:r>
             <w:r>
               <w:rPr>
@@ -1213,7 +1213,7 @@
                 <w:noProof/>
                 <w:webHidden/>
               </w:rPr>
-              <w:t>3</w:t>
+              <w:t>5</w:t>
             </w:r>
             <w:r>
               <w:rPr>
@@ -1237,7 +1237,7 @@
               <w:lang w:eastAsia="es-ES"/>
             </w:rPr>
           </w:pPr>
-          <w:hyperlink w:anchor="_Toc182811182" w:history="1">
+          <w:hyperlink w:anchor="_Toc182829462" w:history="1">
             <w:r>
               <w:rPr>
                 <w:rStyle w:val="Hipervnculo"/>
@@ -1266,7 +1266,7 @@
                 <w:noProof/>
                 <w:webHidden/>
               </w:rPr>
-              <w:instrText xml:space="preserve"> PAGEREF _Toc182811182 \h </w:instrText>
+              <w:instrText xml:space="preserve"> PAGEREF _Toc182829462 \h </w:instrText>
             </w:r>
             <w:r>
               <w:rPr>
@@ -1286,7 +1286,7 @@
                 <w:noProof/>
                 <w:webHidden/>
               </w:rPr>
-              <w:t>3</w:t>
+              <w:t>5</w:t>
             </w:r>
             <w:r>
               <w:rPr>
@@ -1310,7 +1310,7 @@
               <w:lang w:eastAsia="es-ES"/>
             </w:rPr>
           </w:pPr>
-          <w:hyperlink w:anchor="_Toc182811183" w:history="1">
+          <w:hyperlink w:anchor="_Toc182829463" w:history="1">
             <w:r>
               <w:rPr>
                 <w:rStyle w:val="Hipervnculo"/>
@@ -1339,7 +1339,7 @@
                 <w:noProof/>
                 <w:webHidden/>
               </w:rPr>
-              <w:instrText xml:space="preserve"> PAGEREF _Toc182811183 \h </w:instrText>
+              <w:instrText xml:space="preserve"> PAGEREF _Toc182829463 \h </w:instrText>
             </w:r>
             <w:r>
               <w:rPr>
@@ -1359,7 +1359,7 @@
                 <w:noProof/>
                 <w:webHidden/>
               </w:rPr>
-              <w:t>3</w:t>
+              <w:t>5</w:t>
             </w:r>
             <w:r>
               <w:rPr>
@@ -1383,7 +1383,7 @@
               <w:lang w:eastAsia="es-ES"/>
             </w:rPr>
           </w:pPr>
-          <w:hyperlink w:anchor="_Toc182811184" w:history="1">
+          <w:hyperlink w:anchor="_Toc182829464" w:history="1">
             <w:r>
               <w:rPr>
                 <w:rStyle w:val="Hipervnculo"/>
@@ -1412,7 +1412,7 @@
                 <w:noProof/>
                 <w:webHidden/>
               </w:rPr>
-              <w:instrText xml:space="preserve"> PAGEREF _Toc182811184 \h </w:instrText>
+              <w:instrText xml:space="preserve"> PAGEREF _Toc182829464 \h </w:instrText>
             </w:r>
             <w:r>
               <w:rPr>
@@ -1432,7 +1432,7 @@
                 <w:noProof/>
                 <w:webHidden/>
               </w:rPr>
-              <w:t>3</w:t>
+              <w:t>6</w:t>
             </w:r>
             <w:r>
               <w:rPr>
@@ -1456,7 +1456,7 @@
               <w:lang w:eastAsia="es-ES"/>
             </w:rPr>
           </w:pPr>
-          <w:hyperlink w:anchor="_Toc182811185" w:history="1">
+          <w:hyperlink w:anchor="_Toc182829465" w:history="1">
             <w:r>
               <w:rPr>
                 <w:rStyle w:val="Hipervnculo"/>
@@ -1485,7 +1485,7 @@
                 <w:noProof/>
                 <w:webHidden/>
               </w:rPr>
-              <w:instrText xml:space="preserve"> PAGEREF _Toc182811185 \h </w:instrText>
+              <w:instrText xml:space="preserve"> PAGEREF _Toc182829465 \h </w:instrText>
             </w:r>
             <w:r>
               <w:rPr>
@@ -1505,7 +1505,7 @@
                 <w:noProof/>
                 <w:webHidden/>
               </w:rPr>
-              <w:t>4</w:t>
+              <w:t>6</w:t>
             </w:r>
             <w:r>
               <w:rPr>
@@ -1529,7 +1529,7 @@
               <w:lang w:eastAsia="es-ES"/>
             </w:rPr>
           </w:pPr>
-          <w:hyperlink w:anchor="_Toc182811186" w:history="1">
+          <w:hyperlink w:anchor="_Toc182829466" w:history="1">
             <w:r>
               <w:rPr>
                 <w:rStyle w:val="Hipervnculo"/>
@@ -1558,7 +1558,7 @@
                 <w:noProof/>
                 <w:webHidden/>
               </w:rPr>
-              <w:instrText xml:space="preserve"> PAGEREF _Toc182811186 \h </w:instrText>
+              <w:instrText xml:space="preserve"> PAGEREF _Toc182829466 \h </w:instrText>
             </w:r>
             <w:r>
               <w:rPr>
@@ -1578,7 +1578,7 @@
                 <w:noProof/>
                 <w:webHidden/>
               </w:rPr>
-              <w:t>5</w:t>
+              <w:t>7</w:t>
             </w:r>
             <w:r>
               <w:rPr>
@@ -1602,7 +1602,7 @@
               <w:lang w:eastAsia="es-ES"/>
             </w:rPr>
           </w:pPr>
-          <w:hyperlink w:anchor="_Toc182811187" w:history="1">
+          <w:hyperlink w:anchor="_Toc182829467" w:history="1">
             <w:r>
               <w:rPr>
                 <w:rStyle w:val="Hipervnculo"/>
@@ -1631,7 +1631,7 @@
                 <w:noProof/>
                 <w:webHidden/>
               </w:rPr>
-              <w:instrText xml:space="preserve"> PAGEREF _Toc182811187 \h </w:instrText>
+              <w:instrText xml:space="preserve"> PAGEREF _Toc182829467 \h </w:instrText>
             </w:r>
             <w:r>
               <w:rPr>
@@ -1651,7 +1651,7 @@
                 <w:noProof/>
                 <w:webHidden/>
               </w:rPr>
-              <w:t>6</w:t>
+              <w:t>8</w:t>
             </w:r>
             <w:r>
               <w:rPr>
@@ -1675,7 +1675,7 @@
               <w:lang w:eastAsia="es-ES"/>
             </w:rPr>
           </w:pPr>
-          <w:hyperlink w:anchor="_Toc182811188" w:history="1">
+          <w:hyperlink w:anchor="_Toc182829468" w:history="1">
             <w:r>
               <w:rPr>
                 <w:rStyle w:val="Hipervnculo"/>
@@ -1704,7 +1704,7 @@
                 <w:noProof/>
                 <w:webHidden/>
               </w:rPr>
-              <w:instrText xml:space="preserve"> PAGEREF _Toc182811188 \h </w:instrText>
+              <w:instrText xml:space="preserve"> PAGEREF _Toc182829468 \h </w:instrText>
             </w:r>
             <w:r>
               <w:rPr>
@@ -1724,7 +1724,7 @@
                 <w:noProof/>
                 <w:webHidden/>
               </w:rPr>
-              <w:t>7</w:t>
+              <w:t>9</w:t>
             </w:r>
             <w:r>
               <w:rPr>
@@ -1748,7 +1748,7 @@
               <w:lang w:eastAsia="es-ES"/>
             </w:rPr>
           </w:pPr>
-          <w:hyperlink w:anchor="_Toc182811189" w:history="1">
+          <w:hyperlink w:anchor="_Toc182829469" w:history="1">
             <w:r>
               <w:rPr>
                 <w:rStyle w:val="Hipervnculo"/>
@@ -1777,7 +1777,7 @@
                 <w:noProof/>
                 <w:webHidden/>
               </w:rPr>
-              <w:instrText xml:space="preserve"> PAGEREF _Toc182811189 \h </w:instrText>
+              <w:instrText xml:space="preserve"> PAGEREF _Toc182829469 \h </w:instrText>
             </w:r>
             <w:r>
               <w:rPr>
@@ -1797,7 +1797,7 @@
                 <w:noProof/>
                 <w:webHidden/>
               </w:rPr>
-              <w:t>7</w:t>
+              <w:t>9</w:t>
             </w:r>
             <w:r>
               <w:rPr>
@@ -1821,7 +1821,7 @@
               <w:lang w:eastAsia="es-ES"/>
             </w:rPr>
           </w:pPr>
-          <w:hyperlink w:anchor="_Toc182811190" w:history="1">
+          <w:hyperlink w:anchor="_Toc182829470" w:history="1">
             <w:r>
               <w:rPr>
                 <w:rStyle w:val="Hipervnculo"/>
@@ -1850,7 +1850,7 @@
                 <w:noProof/>
                 <w:webHidden/>
               </w:rPr>
-              <w:instrText xml:space="preserve"> PAGEREF _Toc182811190 \h </w:instrText>
+              <w:instrText xml:space="preserve"> PAGEREF _Toc182829470 \h </w:instrText>
             </w:r>
             <w:r>
               <w:rPr>
@@ -1870,7 +1870,7 @@
                 <w:noProof/>
                 <w:webHidden/>
               </w:rPr>
-              <w:t>7</w:t>
+              <w:t>9</w:t>
             </w:r>
             <w:r>
               <w:rPr>
@@ -1894,7 +1894,7 @@
               <w:lang w:eastAsia="es-ES"/>
             </w:rPr>
           </w:pPr>
-          <w:hyperlink w:anchor="_Toc182811191" w:history="1">
+          <w:hyperlink w:anchor="_Toc182829471" w:history="1">
             <w:r>
               <w:rPr>
                 <w:rStyle w:val="Hipervnculo"/>
@@ -1923,7 +1923,7 @@
                 <w:noProof/>
                 <w:webHidden/>
               </w:rPr>
-              <w:instrText xml:space="preserve"> PAGEREF _Toc182811191 \h </w:instrText>
+              <w:instrText xml:space="preserve"> PAGEREF _Toc182829471 \h </w:instrText>
             </w:r>
             <w:r>
               <w:rPr>
@@ -1943,7 +1943,7 @@
                 <w:noProof/>
                 <w:webHidden/>
               </w:rPr>
-              <w:t>8</w:t>
+              <w:t>11</w:t>
             </w:r>
             <w:r>
               <w:rPr>
@@ -1967,7 +1967,7 @@
               <w:lang w:eastAsia="es-ES"/>
             </w:rPr>
           </w:pPr>
-          <w:hyperlink w:anchor="_Toc182811192" w:history="1">
+          <w:hyperlink w:anchor="_Toc182829472" w:history="1">
             <w:r>
               <w:rPr>
                 <w:rStyle w:val="Hipervnculo"/>
@@ -1996,7 +1996,7 @@
                 <w:noProof/>
                 <w:webHidden/>
               </w:rPr>
-              <w:instrText xml:space="preserve"> PAGEREF _Toc182811192 \h </w:instrText>
+              <w:instrText xml:space="preserve"> PAGEREF _Toc182829472 \h </w:instrText>
             </w:r>
             <w:r>
               <w:rPr>
@@ -2016,7 +2016,220 @@
                 <w:noProof/>
                 <w:webHidden/>
               </w:rPr>
-              <w:t>9</w:t>
+              <w:t>12</w:t>
+            </w:r>
+            <w:r>
+              <w:rPr>
+                <w:noProof/>
+                <w:webHidden/>
+              </w:rPr>
+              <w:fldChar w:fldCharType="end"/>
+            </w:r>
+          </w:hyperlink>
+        </w:p>
+        <w:p>
+          <w:pPr>
+            <w:pStyle w:val="TDC2"/>
+            <w:tabs>
+              <w:tab w:val="right" w:leader="dot" w:pos="8494"/>
+            </w:tabs>
+            <w:rPr>
+              <w:rFonts w:asciiTheme="minorHAnsi" w:eastAsiaTheme="minorEastAsia" w:hAnsiTheme="minorHAnsi"/>
+              <w:noProof/>
+              <w:sz w:val="22"/>
+              <w:lang w:eastAsia="es-ES"/>
+            </w:rPr>
+          </w:pPr>
+          <w:hyperlink w:anchor="_Toc182829473" w:history="1">
+            <w:r>
+              <w:rPr>
+                <w:rStyle w:val="Hipervnculo"/>
+                <w:noProof/>
+              </w:rPr>
+              <w:t>9.1 Periféricos de Entrada</w:t>
+            </w:r>
+            <w:r>
+              <w:rPr>
+                <w:noProof/>
+                <w:webHidden/>
+              </w:rPr>
+              <w:tab/>
+            </w:r>
+            <w:r>
+              <w:rPr>
+                <w:noProof/>
+                <w:webHidden/>
+              </w:rPr>
+              <w:fldChar w:fldCharType="begin"/>
+            </w:r>
+            <w:r>
+              <w:rPr>
+                <w:noProof/>
+                <w:webHidden/>
+              </w:rPr>
+              <w:instrText xml:space="preserve"> PAGEREF _Toc182829473 \h </w:instrText>
+            </w:r>
+            <w:r>
+              <w:rPr>
+                <w:noProof/>
+                <w:webHidden/>
+              </w:rPr>
+            </w:r>
+            <w:r>
+              <w:rPr>
+                <w:noProof/>
+                <w:webHidden/>
+              </w:rPr>
+              <w:fldChar w:fldCharType="separate"/>
+            </w:r>
+            <w:r>
+              <w:rPr>
+                <w:noProof/>
+                <w:webHidden/>
+              </w:rPr>
+              <w:t>12</w:t>
+            </w:r>
+            <w:r>
+              <w:rPr>
+                <w:noProof/>
+                <w:webHidden/>
+              </w:rPr>
+              <w:fldChar w:fldCharType="end"/>
+            </w:r>
+          </w:hyperlink>
+        </w:p>
+        <w:p>
+          <w:pPr>
+            <w:pStyle w:val="TDC2"/>
+            <w:tabs>
+              <w:tab w:val="right" w:leader="dot" w:pos="8494"/>
+            </w:tabs>
+            <w:rPr>
+              <w:rFonts w:asciiTheme="minorHAnsi" w:eastAsiaTheme="minorEastAsia" w:hAnsiTheme="minorHAnsi"/>
+              <w:noProof/>
+              <w:sz w:val="22"/>
+              <w:lang w:eastAsia="es-ES"/>
+            </w:rPr>
+          </w:pPr>
+          <w:hyperlink w:anchor="_Toc182829474" w:history="1">
+            <w:r>
+              <w:rPr>
+                <w:rStyle w:val="Hipervnculo"/>
+                <w:noProof/>
+              </w:rPr>
+              <w:t>9.2 Periféricos de Salida</w:t>
+            </w:r>
+            <w:r>
+              <w:rPr>
+                <w:noProof/>
+                <w:webHidden/>
+              </w:rPr>
+              <w:tab/>
+            </w:r>
+            <w:r>
+              <w:rPr>
+                <w:noProof/>
+                <w:webHidden/>
+              </w:rPr>
+              <w:fldChar w:fldCharType="begin"/>
+            </w:r>
+            <w:r>
+              <w:rPr>
+                <w:noProof/>
+                <w:webHidden/>
+              </w:rPr>
+              <w:instrText xml:space="preserve"> PAGEREF _Toc182829474 \h </w:instrText>
+            </w:r>
+            <w:r>
+              <w:rPr>
+                <w:noProof/>
+                <w:webHidden/>
+              </w:rPr>
+            </w:r>
+            <w:r>
+              <w:rPr>
+                <w:noProof/>
+                <w:webHidden/>
+              </w:rPr>
+              <w:fldChar w:fldCharType="separate"/>
+            </w:r>
+            <w:r>
+              <w:rPr>
+                <w:noProof/>
+                <w:webHidden/>
+              </w:rPr>
+              <w:t>13</w:t>
+            </w:r>
+            <w:r>
+              <w:rPr>
+                <w:noProof/>
+                <w:webHidden/>
+              </w:rPr>
+              <w:fldChar w:fldCharType="end"/>
+            </w:r>
+          </w:hyperlink>
+        </w:p>
+        <w:p>
+          <w:pPr>
+            <w:pStyle w:val="TDC2"/>
+            <w:tabs>
+              <w:tab w:val="right" w:leader="dot" w:pos="8494"/>
+            </w:tabs>
+            <w:rPr>
+              <w:rFonts w:asciiTheme="minorHAnsi" w:eastAsiaTheme="minorEastAsia" w:hAnsiTheme="minorHAnsi"/>
+              <w:noProof/>
+              <w:sz w:val="22"/>
+              <w:lang w:eastAsia="es-ES"/>
+            </w:rPr>
+          </w:pPr>
+          <w:hyperlink w:anchor="_Toc182829475" w:history="1">
+            <w:r>
+              <w:rPr>
+                <w:rStyle w:val="Hipervnculo"/>
+                <w:noProof/>
+              </w:rPr>
+              <w:t>9.3 Periféricos de Entrada/Salida</w:t>
+            </w:r>
+            <w:r>
+              <w:rPr>
+                <w:noProof/>
+                <w:webHidden/>
+              </w:rPr>
+              <w:tab/>
+            </w:r>
+            <w:r>
+              <w:rPr>
+                <w:noProof/>
+                <w:webHidden/>
+              </w:rPr>
+              <w:fldChar w:fldCharType="begin"/>
+            </w:r>
+            <w:r>
+              <w:rPr>
+                <w:noProof/>
+                <w:webHidden/>
+              </w:rPr>
+              <w:instrText xml:space="preserve"> PAGEREF _Toc182829475 \h </w:instrText>
+            </w:r>
+            <w:r>
+              <w:rPr>
+                <w:noProof/>
+                <w:webHidden/>
+              </w:rPr>
+            </w:r>
+            <w:r>
+              <w:rPr>
+                <w:noProof/>
+                <w:webHidden/>
+              </w:rPr>
+              <w:fldChar w:fldCharType="separate"/>
+            </w:r>
+            <w:r>
+              <w:rPr>
+                <w:noProof/>
+                <w:webHidden/>
+              </w:rPr>
+              <w:t>13</w:t>
             </w:r>
             <w:r>
               <w:rPr>
@@ -2040,7 +2253,7 @@
               <w:lang w:eastAsia="es-ES"/>
             </w:rPr>
           </w:pPr>
-          <w:hyperlink w:anchor="_Toc182811193" w:history="1">
+          <w:hyperlink w:anchor="_Toc182829476" w:history="1">
             <w:r>
               <w:rPr>
                 <w:rStyle w:val="Hipervnculo"/>
@@ -2069,7 +2282,7 @@
                 <w:noProof/>
                 <w:webHidden/>
               </w:rPr>
-              <w:instrText xml:space="preserve"> PAGEREF _Toc182811193 \h </w:instrText>
+              <w:instrText xml:space="preserve"> PAGEREF _Toc182829476 \h </w:instrText>
             </w:r>
             <w:r>
               <w:rPr>
@@ -2089,7 +2302,7 @@
                 <w:noProof/>
                 <w:webHidden/>
               </w:rPr>
-              <w:t>10</w:t>
+              <w:t>14</w:t>
             </w:r>
             <w:r>
               <w:rPr>
@@ -2113,7 +2326,7 @@
               <w:lang w:eastAsia="es-ES"/>
             </w:rPr>
           </w:pPr>
-          <w:hyperlink w:anchor="_Toc182811194" w:history="1">
+          <w:hyperlink w:anchor="_Toc182829477" w:history="1">
             <w:r>
               <w:rPr>
                 <w:rStyle w:val="Hipervnculo"/>
@@ -2142,7 +2355,7 @@
                 <w:noProof/>
                 <w:webHidden/>
               </w:rPr>
-              <w:instrText xml:space="preserve"> PAGEREF _Toc182811194 \h </w:instrText>
+              <w:instrText xml:space="preserve"> PAGEREF _Toc182829477 \h </w:instrText>
             </w:r>
             <w:r>
               <w:rPr>
@@ -2162,7 +2375,7 @@
                 <w:noProof/>
                 <w:webHidden/>
               </w:rPr>
-              <w:t>10</w:t>
+              <w:t>15</w:t>
             </w:r>
             <w:r>
               <w:rPr>
@@ -2186,15 +2399,33 @@
               <w:lang w:eastAsia="es-ES"/>
             </w:rPr>
           </w:pPr>
-          <w:hyperlink w:anchor="_Toc182811195" w:history="1">
+          <w:hyperlink w:anchor="_Toc182829478" w:history="1">
             <w:r>
               <w:rPr>
                 <w:rStyle w:val="Hipervnculo"/>
-                <w:rFonts w:eastAsia="Times New Roman"/>
+                <w:rFonts w:eastAsia="Times New Roman" w:cs="Times New Roman"/>
                 <w:noProof/>
                 <w:lang w:eastAsia="es-ES"/>
               </w:rPr>
-              <w:t>10.2 SSDs y NVM Express</w:t>
+              <w:t>Discos duros (HDD): Utilizan platos magnéticos giratorios para almacenar datos. Son más eco</w:t>
+            </w:r>
+            <w:r>
+              <w:rPr>
+                <w:rStyle w:val="Hipervnculo"/>
+                <w:rFonts w:eastAsia="Times New Roman" w:cs="Times New Roman"/>
+                <w:noProof/>
+                <w:lang w:eastAsia="es-ES"/>
+              </w:rPr>
+              <w:t>n</w:t>
+            </w:r>
+            <w:r>
+              <w:rPr>
+                <w:rStyle w:val="Hipervnculo"/>
+                <w:rFonts w:eastAsia="Times New Roman" w:cs="Times New Roman"/>
+                <w:noProof/>
+                <w:lang w:eastAsia="es-ES"/>
+              </w:rPr>
+              <w:t>ómicos que otros tipos de almacenamiento, pero presentan velocidades más bajas, generalmente entre 80 y 160 MB/s. Son ideales para almacenar muchos datos como películas, fotos o archivos.</w:t>
             </w:r>
             <w:r>
               <w:rPr>
@@ -2215,7 +2446,7 @@
                 <w:noProof/>
                 <w:webHidden/>
               </w:rPr>
-              <w:instrText xml:space="preserve"> PAGEREF _Toc182811195 \h </w:instrText>
+              <w:instrText xml:space="preserve"> PAGEREF _Toc182829478 \h </w:instrText>
             </w:r>
             <w:r>
               <w:rPr>
@@ -2235,7 +2466,7 @@
                 <w:noProof/>
                 <w:webHidden/>
               </w:rPr>
-              <w:t>10</w:t>
+              <w:t>15</w:t>
             </w:r>
             <w:r>
               <w:rPr>
@@ -2259,7 +2490,80 @@
               <w:lang w:eastAsia="es-ES"/>
             </w:rPr>
           </w:pPr>
-          <w:hyperlink w:anchor="_Toc182811196" w:history="1">
+          <w:hyperlink w:anchor="_Toc182829479" w:history="1">
+            <w:r>
+              <w:rPr>
+                <w:rStyle w:val="Hipervnculo"/>
+                <w:rFonts w:eastAsia="Times New Roman" w:cs="Times New Roman"/>
+                <w:noProof/>
+                <w:lang w:eastAsia="es-ES"/>
+              </w:rPr>
+              <w:t>Discos ópticos: Incluyen CDs, DVDs y Blu-rays, que emplean láseres para leer y escribir datos.</w:t>
+            </w:r>
+            <w:r>
+              <w:rPr>
+                <w:noProof/>
+                <w:webHidden/>
+              </w:rPr>
+              <w:tab/>
+            </w:r>
+            <w:r>
+              <w:rPr>
+                <w:noProof/>
+                <w:webHidden/>
+              </w:rPr>
+              <w:fldChar w:fldCharType="begin"/>
+            </w:r>
+            <w:r>
+              <w:rPr>
+                <w:noProof/>
+                <w:webHidden/>
+              </w:rPr>
+              <w:instrText xml:space="preserve"> PAGEREF _Toc182829479 \h </w:instrText>
+            </w:r>
+            <w:r>
+              <w:rPr>
+                <w:noProof/>
+                <w:webHidden/>
+              </w:rPr>
+            </w:r>
+            <w:r>
+              <w:rPr>
+                <w:noProof/>
+                <w:webHidden/>
+              </w:rPr>
+              <w:fldChar w:fldCharType="separate"/>
+            </w:r>
+            <w:r>
+              <w:rPr>
+                <w:noProof/>
+                <w:webHidden/>
+              </w:rPr>
+              <w:t>15</w:t>
+            </w:r>
+            <w:r>
+              <w:rPr>
+                <w:noProof/>
+                <w:webHidden/>
+              </w:rPr>
+              <w:fldChar w:fldCharType="end"/>
+            </w:r>
+          </w:hyperlink>
+        </w:p>
+        <w:p>
+          <w:pPr>
+            <w:pStyle w:val="TDC2"/>
+            <w:tabs>
+              <w:tab w:val="right" w:leader="dot" w:pos="8494"/>
+            </w:tabs>
+            <w:rPr>
+              <w:rFonts w:asciiTheme="minorHAnsi" w:eastAsiaTheme="minorEastAsia" w:hAnsiTheme="minorHAnsi"/>
+              <w:noProof/>
+              <w:sz w:val="22"/>
+              <w:lang w:eastAsia="es-ES"/>
+            </w:rPr>
+          </w:pPr>
+          <w:hyperlink w:anchor="_Toc182829480" w:history="1">
             <w:r>
               <w:rPr>
                 <w:rStyle w:val="Hipervnculo"/>
@@ -2267,6 +2571,152 @@
                 <w:noProof/>
                 <w:lang w:eastAsia="es-ES"/>
               </w:rPr>
+              <w:t>10.2 SSDs y NVM Express</w:t>
+            </w:r>
+            <w:r>
+              <w:rPr>
+                <w:noProof/>
+                <w:webHidden/>
+              </w:rPr>
+              <w:tab/>
+            </w:r>
+            <w:r>
+              <w:rPr>
+                <w:noProof/>
+                <w:webHidden/>
+              </w:rPr>
+              <w:fldChar w:fldCharType="begin"/>
+            </w:r>
+            <w:r>
+              <w:rPr>
+                <w:noProof/>
+                <w:webHidden/>
+              </w:rPr>
+              <w:instrText xml:space="preserve"> PAGEREF _Toc182829480 \h </w:instrText>
+            </w:r>
+            <w:r>
+              <w:rPr>
+                <w:noProof/>
+                <w:webHidden/>
+              </w:rPr>
+            </w:r>
+            <w:r>
+              <w:rPr>
+                <w:noProof/>
+                <w:webHidden/>
+              </w:rPr>
+              <w:fldChar w:fldCharType="separate"/>
+            </w:r>
+            <w:r>
+              <w:rPr>
+                <w:noProof/>
+                <w:webHidden/>
+              </w:rPr>
+              <w:t>15</w:t>
+            </w:r>
+            <w:r>
+              <w:rPr>
+                <w:noProof/>
+                <w:webHidden/>
+              </w:rPr>
+              <w:fldChar w:fldCharType="end"/>
+            </w:r>
+          </w:hyperlink>
+        </w:p>
+        <w:p>
+          <w:pPr>
+            <w:pStyle w:val="TDC2"/>
+            <w:tabs>
+              <w:tab w:val="right" w:leader="dot" w:pos="8494"/>
+            </w:tabs>
+            <w:rPr>
+              <w:rFonts w:asciiTheme="minorHAnsi" w:eastAsiaTheme="minorEastAsia" w:hAnsiTheme="minorHAnsi"/>
+              <w:noProof/>
+              <w:sz w:val="22"/>
+              <w:lang w:eastAsia="es-ES"/>
+            </w:rPr>
+          </w:pPr>
+          <w:hyperlink w:anchor="_Toc182829481" w:history="1">
+            <w:r>
+              <w:rPr>
+                <w:rStyle w:val="Hipervnculo"/>
+                <w:rFonts w:eastAsia="Times New Roman" w:cs="Times New Roman"/>
+                <w:noProof/>
+                <w:lang w:eastAsia="es-ES"/>
+              </w:rPr>
+              <w:t>Las unidades SSD (Solid State Drive) son una gran mejora frente a los discos duros tradicionales (HDD). Las SSD SATA alcanzan velocidades de 550 MB/s, mientras que las unidades NVMe (Non-Volatile Memory Express) utilizan las líneas PCIe para transferir datos a velocidades de hasta 7000 MB/s en algunos modelos. Esto reduce significativamente los tiempos de arranque y carga en sistemas operativos y videojuegos.</w:t>
+            </w:r>
+            <w:r>
+              <w:rPr>
+                <w:noProof/>
+                <w:webHidden/>
+              </w:rPr>
+              <w:tab/>
+            </w:r>
+            <w:r>
+              <w:rPr>
+                <w:noProof/>
+                <w:webHidden/>
+              </w:rPr>
+              <w:fldChar w:fldCharType="begin"/>
+            </w:r>
+            <w:r>
+              <w:rPr>
+                <w:noProof/>
+                <w:webHidden/>
+              </w:rPr>
+              <w:instrText xml:space="preserve"> PAGEREF _Toc182829481 \h </w:instrText>
+            </w:r>
+            <w:r>
+              <w:rPr>
+                <w:noProof/>
+                <w:webHidden/>
+              </w:rPr>
+            </w:r>
+            <w:r>
+              <w:rPr>
+                <w:noProof/>
+                <w:webHidden/>
+              </w:rPr>
+              <w:fldChar w:fldCharType="separate"/>
+            </w:r>
+            <w:r>
+              <w:rPr>
+                <w:noProof/>
+                <w:webHidden/>
+              </w:rPr>
+              <w:t>15</w:t>
+            </w:r>
+            <w:r>
+              <w:rPr>
+                <w:noProof/>
+                <w:webHidden/>
+              </w:rPr>
+              <w:fldChar w:fldCharType="end"/>
+            </w:r>
+          </w:hyperlink>
+        </w:p>
+        <w:p>
+          <w:pPr>
+            <w:pStyle w:val="TDC2"/>
+            <w:tabs>
+              <w:tab w:val="right" w:leader="dot" w:pos="8494"/>
+            </w:tabs>
+            <w:rPr>
+              <w:rFonts w:asciiTheme="minorHAnsi" w:eastAsiaTheme="minorEastAsia" w:hAnsiTheme="minorHAnsi"/>
+              <w:noProof/>
+              <w:sz w:val="22"/>
+              <w:lang w:eastAsia="es-ES"/>
+            </w:rPr>
+          </w:pPr>
+          <w:hyperlink w:anchor="_Toc182829482" w:history="1">
+            <w:r>
+              <w:rPr>
+                <w:rStyle w:val="Hipervnculo"/>
+                <w:rFonts w:eastAsia="Times New Roman"/>
+                <w:noProof/>
+                <w:lang w:eastAsia="es-ES"/>
+              </w:rPr>
               <w:t>10.3 Discos Duros Externos</w:t>
             </w:r>
             <w:r>
@@ -2288,7 +2738,7 @@
                 <w:noProof/>
                 <w:webHidden/>
               </w:rPr>
-              <w:instrText xml:space="preserve"> PAGEREF _Toc182811196 \h </w:instrText>
+              <w:instrText xml:space="preserve"> PAGEREF _Toc182829482 \h </w:instrText>
             </w:r>
             <w:r>
               <w:rPr>
@@ -2308,7 +2758,152 @@
                 <w:noProof/>
                 <w:webHidden/>
               </w:rPr>
-              <w:t>10</w:t>
+              <w:t>15</w:t>
+            </w:r>
+            <w:r>
+              <w:rPr>
+                <w:noProof/>
+                <w:webHidden/>
+              </w:rPr>
+              <w:fldChar w:fldCharType="end"/>
+            </w:r>
+          </w:hyperlink>
+        </w:p>
+        <w:p>
+          <w:pPr>
+            <w:pStyle w:val="TDC2"/>
+            <w:tabs>
+              <w:tab w:val="right" w:leader="dot" w:pos="8494"/>
+            </w:tabs>
+            <w:rPr>
+              <w:rFonts w:asciiTheme="minorHAnsi" w:eastAsiaTheme="minorEastAsia" w:hAnsiTheme="minorHAnsi"/>
+              <w:noProof/>
+              <w:sz w:val="22"/>
+              <w:lang w:eastAsia="es-ES"/>
+            </w:rPr>
+          </w:pPr>
+          <w:hyperlink w:anchor="_Toc182829483" w:history="1">
+            <w:r>
+              <w:rPr>
+                <w:rStyle w:val="Hipervnculo"/>
+                <w:rFonts w:eastAsia="Times New Roman" w:cs="Times New Roman"/>
+                <w:noProof/>
+                <w:lang w:eastAsia="es-ES"/>
+              </w:rPr>
+              <w:t>Son dispositivos portátiles que se conectan al ordenador a través de USB o Thunderbolt, permitiendo ampliar el almacenamiento sin necesidad de abrir el equipo. Las versiones modernas incluyen tanto HDD como SSD, siendo los SSD externos más rápidos pero también más costosos.</w:t>
+            </w:r>
+            <w:r>
+              <w:rPr>
+                <w:noProof/>
+                <w:webHidden/>
+              </w:rPr>
+              <w:tab/>
+            </w:r>
+            <w:r>
+              <w:rPr>
+                <w:noProof/>
+                <w:webHidden/>
+              </w:rPr>
+              <w:fldChar w:fldCharType="begin"/>
+            </w:r>
+            <w:r>
+              <w:rPr>
+                <w:noProof/>
+                <w:webHidden/>
+              </w:rPr>
+              <w:instrText xml:space="preserve"> PAGEREF _Toc182829483 \h </w:instrText>
+            </w:r>
+            <w:r>
+              <w:rPr>
+                <w:noProof/>
+                <w:webHidden/>
+              </w:rPr>
+            </w:r>
+            <w:r>
+              <w:rPr>
+                <w:noProof/>
+                <w:webHidden/>
+              </w:rPr>
+              <w:fldChar w:fldCharType="separate"/>
+            </w:r>
+            <w:r>
+              <w:rPr>
+                <w:noProof/>
+                <w:webHidden/>
+              </w:rPr>
+              <w:t>15</w:t>
+            </w:r>
+            <w:r>
+              <w:rPr>
+                <w:noProof/>
+                <w:webHidden/>
+              </w:rPr>
+              <w:fldChar w:fldCharType="end"/>
+            </w:r>
+          </w:hyperlink>
+        </w:p>
+        <w:p>
+          <w:pPr>
+            <w:pStyle w:val="TDC1"/>
+            <w:tabs>
+              <w:tab w:val="right" w:leader="dot" w:pos="8494"/>
+            </w:tabs>
+            <w:rPr>
+              <w:rFonts w:asciiTheme="minorHAnsi" w:eastAsiaTheme="minorEastAsia" w:hAnsiTheme="minorHAnsi"/>
+              <w:noProof/>
+              <w:sz w:val="22"/>
+              <w:lang w:eastAsia="es-ES"/>
+            </w:rPr>
+          </w:pPr>
+          <w:hyperlink w:anchor="_Toc182829484" w:history="1">
+            <w:r>
+              <w:rPr>
+                <w:rStyle w:val="Hipervnculo"/>
+                <w:noProof/>
+                <w:lang w:eastAsia="es-ES"/>
+              </w:rPr>
+              <w:t>11. Bibliografía</w:t>
+            </w:r>
+            <w:r>
+              <w:rPr>
+                <w:noProof/>
+                <w:webHidden/>
+              </w:rPr>
+              <w:tab/>
+            </w:r>
+            <w:r>
+              <w:rPr>
+                <w:noProof/>
+                <w:webHidden/>
+              </w:rPr>
+              <w:fldChar w:fldCharType="begin"/>
+            </w:r>
+            <w:r>
+              <w:rPr>
+                <w:noProof/>
+                <w:webHidden/>
+              </w:rPr>
+              <w:instrText xml:space="preserve"> PAGEREF _Toc182829484 \h </w:instrText>
+            </w:r>
+            <w:r>
+              <w:rPr>
+                <w:noProof/>
+                <w:webHidden/>
+              </w:rPr>
+            </w:r>
+            <w:r>
+              <w:rPr>
+                <w:noProof/>
+                <w:webHidden/>
+              </w:rPr>
+              <w:fldChar w:fldCharType="separate"/>
+            </w:r>
+            <w:r>
+              <w:rPr>
+                <w:noProof/>
+                <w:webHidden/>
+              </w:rPr>
+              <w:t>15</w:t>
             </w:r>
             <w:r>
               <w:rPr>
@@ -2332,6 +2927,7 @@
     </w:sdt>
     <w:p>
       <w:r>
+        <w:lastRenderedPageBreak/>
         <w:br w:type="page"/>
       </w:r>
     </w:p>
@@ -2343,7 +2939,7 @@
           <w:lang w:eastAsia="es-ES"/>
         </w:rPr>
       </w:pPr>
-      <w:bookmarkStart w:id="0" w:name="_Toc182811177"/>
+      <w:bookmarkStart w:id="0" w:name="_Toc182829457"/>
       <w:r>
         <w:rPr>
           <w:rFonts w:eastAsia="Times New Roman"/>
@@ -2380,7 +2976,7 @@
           <w:lang w:eastAsia="es-ES"/>
         </w:rPr>
       </w:pPr>
-      <w:bookmarkStart w:id="1" w:name="_Toc182811178"/>
+      <w:bookmarkStart w:id="1" w:name="_Toc182829458"/>
       <w:r>
         <w:rPr>
           <w:rFonts w:eastAsia="Times New Roman"/>
@@ -2416,7 +3012,7 @@
           <w:lang w:eastAsia="es-ES"/>
         </w:rPr>
       </w:pPr>
-      <w:bookmarkStart w:id="2" w:name="_Toc182811179"/>
+      <w:bookmarkStart w:id="2" w:name="_Toc182829459"/>
       <w:r>
         <w:rPr>
           <w:rFonts w:eastAsia="Times New Roman"/>
@@ -2766,7 +3362,7 @@
           <w:lang w:eastAsia="es-ES"/>
         </w:rPr>
       </w:pPr>
-      <w:bookmarkStart w:id="3" w:name="_Toc182811180"/>
+      <w:bookmarkStart w:id="3" w:name="_Toc182829460"/>
       <w:r>
         <w:rPr>
           <w:rFonts w:eastAsia="Times New Roman"/>
@@ -2995,7 +3591,7 @@
           <w:lang w:eastAsia="es-ES"/>
         </w:rPr>
       </w:pPr>
-      <w:bookmarkStart w:id="4" w:name="_Toc182811181"/>
+      <w:bookmarkStart w:id="4" w:name="_Toc182829461"/>
       <w:r>
         <w:rPr>
           <w:rFonts w:eastAsia="Times New Roman"/>
@@ -3031,7 +3627,7 @@
           <w:lang w:eastAsia="es-ES"/>
         </w:rPr>
       </w:pPr>
-      <w:bookmarkStart w:id="5" w:name="_Toc182811182"/>
+      <w:bookmarkStart w:id="5" w:name="_Toc182829462"/>
       <w:r>
         <w:rPr>
           <w:rFonts w:eastAsia="Times New Roman"/>
@@ -3061,7 +3657,7 @@
           <w:lang w:eastAsia="es-ES"/>
         </w:rPr>
       </w:pPr>
-      <w:bookmarkStart w:id="6" w:name="_Toc182811183"/>
+      <w:bookmarkStart w:id="6" w:name="_Toc182829463"/>
       <w:r>
         <w:rPr>
           <w:rFonts w:eastAsia="Times New Roman"/>
@@ -3097,7 +3693,7 @@
           <w:lang w:eastAsia="es-ES"/>
         </w:rPr>
       </w:pPr>
-      <w:bookmarkStart w:id="7" w:name="_Toc182811184"/>
+      <w:bookmarkStart w:id="7" w:name="_Toc182829464"/>
       <w:r>
         <w:rPr>
           <w:rFonts w:eastAsia="Times New Roman"/>
@@ -3198,7 +3794,7 @@
           <w:lang w:eastAsia="es-ES"/>
         </w:rPr>
       </w:pPr>
-      <w:bookmarkStart w:id="8" w:name="_Toc182811185"/>
+      <w:bookmarkStart w:id="8" w:name="_Toc182829465"/>
       <w:r>
         <w:rPr>
           <w:rFonts w:eastAsia="Times New Roman"/>
@@ -3223,7 +3819,69 @@
           <w:szCs w:val="24"/>
           <w:lang w:eastAsia="es-ES"/>
         </w:rPr>
-        <w:t>Este componente gestiona la comunicación entre la CPU, la tarjeta gráfica, la memoria RAM, y los dispositivos de almacenamiento, garantizando la compatibilidad y el intercambio de información.</w:t>
+        <w:t>El chipset es un componente clave en la arquitectura de un ordenador, ya que gestiona la comunicación entre el procesador, la memoria RAM, los dispositivos de almacenamiento y las tarjetas de expansión</w:t>
+      </w:r>
+      <w:r>
+        <w:rPr>
+          <w:rFonts w:eastAsia="Times New Roman" w:cs="Times New Roman"/>
+          <w:szCs w:val="24"/>
+          <w:lang w:eastAsia="es-ES"/>
+        </w:rPr>
+        <w:t>. Está compuesto por dos partes que se encargan de lo siguiente:</w:t>
+      </w:r>
+    </w:p>
+    <w:p>
+      <w:pPr>
+        <w:spacing w:before="100" w:beforeAutospacing="1" w:after="100" w:afterAutospacing="1" w:line="240" w:lineRule="auto"/>
+        <w:rPr>
+          <w:rFonts w:eastAsia="Times New Roman" w:cs="Times New Roman"/>
+          <w:szCs w:val="24"/>
+          <w:lang w:eastAsia="es-ES"/>
+        </w:rPr>
+      </w:pPr>
+      <w:r>
+        <w:rPr>
+          <w:rFonts w:eastAsia="Times New Roman" w:cs="Times New Roman"/>
+          <w:b/>
+          <w:szCs w:val="24"/>
+          <w:lang w:eastAsia="es-ES"/>
+        </w:rPr>
+        <w:t>Puente Norte</w:t>
+      </w:r>
+      <w:r>
+        <w:rPr>
+          <w:rFonts w:eastAsia="Times New Roman" w:cs="Times New Roman"/>
+          <w:szCs w:val="24"/>
+          <w:lang w:eastAsia="es-ES"/>
+        </w:rPr>
+        <w:t>: Es responsable de la conexión directa entre la CPU, la memoria RAM y la tarjeta gráfica. En sistemas más antiguos, el Puente Norte era crítico para la gestión de los datos de alto rendimiento. Sin embargo, en diseños modernos, muchas de sus funciones han sido absorbidas por el procesador.</w:t>
+      </w:r>
+    </w:p>
+    <w:p>
+      <w:pPr>
+        <w:spacing w:before="100" w:beforeAutospacing="1" w:after="100" w:afterAutospacing="1" w:line="240" w:lineRule="auto"/>
+        <w:rPr>
+          <w:rFonts w:eastAsia="Times New Roman" w:cs="Times New Roman"/>
+          <w:szCs w:val="24"/>
+          <w:lang w:eastAsia="es-ES"/>
+        </w:rPr>
+      </w:pPr>
+      <w:r>
+        <w:rPr>
+          <w:rFonts w:eastAsia="Times New Roman" w:cs="Times New Roman"/>
+          <w:b/>
+          <w:szCs w:val="24"/>
+          <w:lang w:eastAsia="es-ES"/>
+        </w:rPr>
+        <w:t>Puente Sur</w:t>
+      </w:r>
+      <w:r>
+        <w:rPr>
+          <w:rFonts w:eastAsia="Times New Roman" w:cs="Times New Roman"/>
+          <w:szCs w:val="24"/>
+          <w:lang w:eastAsia="es-ES"/>
+        </w:rPr>
+        <w:t>: Se encarga de manejar los dispositivos de entrada/salida, como los puertos USB, SATA, Ethernet, y audio. Aunque su rol no requiere la misma velocidad que el Puente Norte, su eficiencia es crucial para el rendimiento del sistema.</w:t>
       </w:r>
     </w:p>
     <w:p>
@@ -3299,7 +3957,7 @@
           <w:lang w:eastAsia="es-ES"/>
         </w:rPr>
       </w:pPr>
-      <w:bookmarkStart w:id="9" w:name="_Toc182811186"/>
+      <w:bookmarkStart w:id="9" w:name="_Toc182829466"/>
       <w:r>
         <w:rPr>
           <w:rFonts w:eastAsia="Times New Roman"/>
@@ -3319,12 +3977,7 @@
         </w:rPr>
       </w:pPr>
       <w:r>
-        <w:rPr>
-          <w:rFonts w:eastAsia="Times New Roman" w:cs="Times New Roman"/>
-          <w:szCs w:val="24"/>
-          <w:lang w:eastAsia="es-ES"/>
-        </w:rPr>
-        <w:t>El bus es el medio que transporta datos entre los componentes del ordenador. Algunos tipos comunes son:</w:t>
+        <w:t>El bus es una red de conexiones físicas que permite el intercambio de datos entre los componentes de un ordenador. Su diseño y capacidad influyen directamente en la velocidad y eficiencia del sistema. Existen diferentes tipos de buses según su propósito:</w:t>
       </w:r>
     </w:p>
     <w:p>
@@ -3509,6 +4162,278 @@
           <w:lang w:eastAsia="es-ES"/>
         </w:rPr>
         <w:t xml:space="preserve"> Reemplaza al FSB en sistemas más modernos.</w:t>
+      </w:r>
+    </w:p>
+    <w:p>
+      <w:pPr>
+        <w:numPr>
+          <w:ilvl w:val="0"/>
+          <w:numId w:val="4"/>
+        </w:numPr>
+        <w:spacing w:before="100" w:beforeAutospacing="1" w:after="100" w:afterAutospacing="1" w:line="240" w:lineRule="auto"/>
+        <w:rPr>
+          <w:rFonts w:eastAsia="Times New Roman" w:cs="Times New Roman"/>
+          <w:szCs w:val="24"/>
+          <w:lang w:eastAsia="es-ES"/>
+        </w:rPr>
+      </w:pPr>
+      <w:r>
+        <w:rPr>
+          <w:rFonts w:eastAsia="Times New Roman" w:cs="Times New Roman"/>
+          <w:b/>
+          <w:bCs/>
+          <w:szCs w:val="24"/>
+          <w:lang w:eastAsia="es-ES"/>
+        </w:rPr>
+        <w:t>FDI:</w:t>
+      </w:r>
+      <w:r>
+        <w:rPr>
+          <w:rFonts w:eastAsia="Times New Roman" w:cs="Times New Roman"/>
+          <w:szCs w:val="24"/>
+          <w:lang w:eastAsia="es-ES"/>
+        </w:rPr>
+        <w:t xml:space="preserve"> </w:t>
+      </w:r>
+      <w:r>
+        <w:rPr>
+          <w:rFonts w:eastAsia="Times New Roman" w:cs="Times New Roman"/>
+          <w:szCs w:val="24"/>
+          <w:lang w:eastAsia="es-ES"/>
+        </w:rPr>
+        <w:t>Es</w:t>
+      </w:r>
+      <w:r>
+        <w:rPr>
+          <w:rFonts w:eastAsia="Times New Roman" w:cs="Times New Roman"/>
+          <w:szCs w:val="24"/>
+          <w:lang w:eastAsia="es-ES"/>
+        </w:rPr>
+        <w:t xml:space="preserve"> </w:t>
+      </w:r>
+      <w:r>
+        <w:rPr>
+          <w:rFonts w:eastAsia="Times New Roman" w:cs="Times New Roman"/>
+          <w:szCs w:val="24"/>
+          <w:lang w:eastAsia="es-ES"/>
+        </w:rPr>
+        <w:t>el</w:t>
+      </w:r>
+      <w:r>
+        <w:rPr>
+          <w:rFonts w:eastAsia="Times New Roman" w:cs="Times New Roman"/>
+          <w:szCs w:val="24"/>
+          <w:lang w:eastAsia="es-ES"/>
+        </w:rPr>
+        <w:t xml:space="preserve"> </w:t>
+      </w:r>
+      <w:r>
+        <w:rPr>
+          <w:rFonts w:eastAsia="Times New Roman" w:cs="Times New Roman"/>
+          <w:szCs w:val="24"/>
+          <w:lang w:eastAsia="es-ES"/>
+        </w:rPr>
+        <w:t>bus</w:t>
+      </w:r>
+      <w:r>
+        <w:rPr>
+          <w:rFonts w:eastAsia="Times New Roman" w:cs="Times New Roman"/>
+          <w:szCs w:val="24"/>
+          <w:lang w:eastAsia="es-ES"/>
+        </w:rPr>
+        <w:t xml:space="preserve"> </w:t>
+      </w:r>
+      <w:r>
+        <w:rPr>
+          <w:rFonts w:eastAsia="Times New Roman" w:cs="Times New Roman"/>
+          <w:szCs w:val="24"/>
+          <w:lang w:eastAsia="es-ES"/>
+        </w:rPr>
+        <w:t>encargado</w:t>
+      </w:r>
+      <w:r>
+        <w:rPr>
+          <w:rFonts w:eastAsia="Times New Roman" w:cs="Times New Roman"/>
+          <w:szCs w:val="24"/>
+          <w:lang w:eastAsia="es-ES"/>
+        </w:rPr>
+        <w:t xml:space="preserve"> </w:t>
+      </w:r>
+      <w:r>
+        <w:rPr>
+          <w:rFonts w:eastAsia="Times New Roman" w:cs="Times New Roman"/>
+          <w:szCs w:val="24"/>
+          <w:lang w:eastAsia="es-ES"/>
+        </w:rPr>
+        <w:t>de</w:t>
+      </w:r>
+      <w:r>
+        <w:rPr>
+          <w:rFonts w:eastAsia="Times New Roman" w:cs="Times New Roman"/>
+          <w:szCs w:val="24"/>
+          <w:lang w:eastAsia="es-ES"/>
+        </w:rPr>
+        <w:t xml:space="preserve"> </w:t>
+      </w:r>
+      <w:r>
+        <w:rPr>
+          <w:rFonts w:eastAsia="Times New Roman" w:cs="Times New Roman"/>
+          <w:szCs w:val="24"/>
+          <w:lang w:eastAsia="es-ES"/>
+        </w:rPr>
+        <w:t>llevar</w:t>
+      </w:r>
+      <w:r>
+        <w:rPr>
+          <w:rFonts w:eastAsia="Times New Roman" w:cs="Times New Roman"/>
+          <w:szCs w:val="24"/>
+          <w:lang w:eastAsia="es-ES"/>
+        </w:rPr>
+        <w:t xml:space="preserve"> </w:t>
+      </w:r>
+      <w:r>
+        <w:rPr>
+          <w:rFonts w:eastAsia="Times New Roman" w:cs="Times New Roman"/>
+          <w:szCs w:val="24"/>
+          <w:lang w:eastAsia="es-ES"/>
+        </w:rPr>
+        <w:t>los</w:t>
+      </w:r>
+      <w:r>
+        <w:rPr>
+          <w:rFonts w:eastAsia="Times New Roman" w:cs="Times New Roman"/>
+          <w:szCs w:val="24"/>
+          <w:lang w:eastAsia="es-ES"/>
+        </w:rPr>
+        <w:t xml:space="preserve"> </w:t>
+      </w:r>
+      <w:r>
+        <w:rPr>
+          <w:rFonts w:eastAsia="Times New Roman" w:cs="Times New Roman"/>
+          <w:szCs w:val="24"/>
+          <w:lang w:eastAsia="es-ES"/>
+        </w:rPr>
+        <w:t>gráficos</w:t>
+      </w:r>
+      <w:r>
+        <w:rPr>
+          <w:rFonts w:eastAsia="Times New Roman" w:cs="Times New Roman"/>
+          <w:szCs w:val="24"/>
+          <w:lang w:eastAsia="es-ES"/>
+        </w:rPr>
+        <w:t xml:space="preserve"> </w:t>
+      </w:r>
+      <w:r>
+        <w:rPr>
+          <w:rFonts w:eastAsia="Times New Roman" w:cs="Times New Roman"/>
+          <w:szCs w:val="24"/>
+          <w:lang w:eastAsia="es-ES"/>
+        </w:rPr>
+        <w:t>de</w:t>
+      </w:r>
+      <w:r>
+        <w:rPr>
+          <w:rFonts w:eastAsia="Times New Roman" w:cs="Times New Roman"/>
+          <w:szCs w:val="24"/>
+          <w:lang w:eastAsia="es-ES"/>
+        </w:rPr>
+        <w:t xml:space="preserve"> </w:t>
+      </w:r>
+      <w:r>
+        <w:rPr>
+          <w:rFonts w:eastAsia="Times New Roman" w:cs="Times New Roman"/>
+          <w:szCs w:val="24"/>
+          <w:lang w:eastAsia="es-ES"/>
+        </w:rPr>
+        <w:t>la</w:t>
+      </w:r>
+      <w:r>
+        <w:rPr>
+          <w:rFonts w:eastAsia="Times New Roman" w:cs="Times New Roman"/>
+          <w:szCs w:val="24"/>
+          <w:lang w:eastAsia="es-ES"/>
+        </w:rPr>
+        <w:t xml:space="preserve"> </w:t>
+      </w:r>
+      <w:r>
+        <w:rPr>
+          <w:rFonts w:eastAsia="Times New Roman" w:cs="Times New Roman"/>
+          <w:szCs w:val="24"/>
+          <w:lang w:eastAsia="es-ES"/>
+        </w:rPr>
+        <w:t>placa</w:t>
+      </w:r>
+      <w:r>
+        <w:rPr>
+          <w:rFonts w:eastAsia="Times New Roman" w:cs="Times New Roman"/>
+          <w:szCs w:val="24"/>
+          <w:lang w:eastAsia="es-ES"/>
+        </w:rPr>
+        <w:t xml:space="preserve"> </w:t>
+      </w:r>
+      <w:r>
+        <w:rPr>
+          <w:rFonts w:eastAsia="Times New Roman" w:cs="Times New Roman"/>
+          <w:szCs w:val="24"/>
+          <w:lang w:eastAsia="es-ES"/>
+        </w:rPr>
+        <w:t>base</w:t>
+      </w:r>
+      <w:r>
+        <w:rPr>
+          <w:rFonts w:eastAsia="Times New Roman" w:cs="Times New Roman"/>
+          <w:szCs w:val="24"/>
+          <w:lang w:eastAsia="es-ES"/>
+        </w:rPr>
+        <w:t xml:space="preserve"> </w:t>
+      </w:r>
+      <w:r>
+        <w:rPr>
+          <w:rFonts w:eastAsia="Times New Roman" w:cs="Times New Roman"/>
+          <w:szCs w:val="24"/>
+          <w:lang w:eastAsia="es-ES"/>
+        </w:rPr>
+        <w:t>a</w:t>
+      </w:r>
+      <w:r>
+        <w:rPr>
+          <w:rFonts w:eastAsia="Times New Roman" w:cs="Times New Roman"/>
+          <w:szCs w:val="24"/>
+          <w:lang w:eastAsia="es-ES"/>
+        </w:rPr>
+        <w:t xml:space="preserve"> </w:t>
+      </w:r>
+      <w:r>
+        <w:rPr>
+          <w:rFonts w:eastAsia="Times New Roman" w:cs="Times New Roman"/>
+          <w:szCs w:val="24"/>
+          <w:lang w:eastAsia="es-ES"/>
+        </w:rPr>
+        <w:t>la</w:t>
+      </w:r>
+      <w:r>
+        <w:rPr>
+          <w:rFonts w:eastAsia="Times New Roman" w:cs="Times New Roman"/>
+          <w:szCs w:val="24"/>
+          <w:lang w:eastAsia="es-ES"/>
+        </w:rPr>
+        <w:t xml:space="preserve"> </w:t>
+      </w:r>
+      <w:r>
+        <w:rPr>
+          <w:rFonts w:eastAsia="Times New Roman" w:cs="Times New Roman"/>
+          <w:szCs w:val="24"/>
+          <w:lang w:eastAsia="es-ES"/>
+        </w:rPr>
+        <w:t>pantalla</w:t>
+      </w:r>
+      <w:r>
+        <w:rPr>
+          <w:rFonts w:eastAsia="Times New Roman" w:cs="Times New Roman"/>
+          <w:szCs w:val="24"/>
+          <w:lang w:eastAsia="es-ES"/>
+        </w:rPr>
+        <w:t>.</w:t>
       </w:r>
     </w:p>
     <w:p>
@@ -3584,7 +4509,7 @@
           <w:lang w:eastAsia="es-ES"/>
         </w:rPr>
       </w:pPr>
-      <w:bookmarkStart w:id="10" w:name="_Toc182811187"/>
+      <w:bookmarkStart w:id="10" w:name="_Toc182829467"/>
       <w:r>
         <w:rPr>
           <w:rFonts w:eastAsia="Times New Roman"/>
@@ -3604,20 +4529,22 @@
         </w:rPr>
       </w:pPr>
       <w:r>
-        <w:rPr>
-          <w:rFonts w:eastAsia="Times New Roman" w:cs="Times New Roman"/>
-          <w:szCs w:val="24"/>
-          <w:lang w:eastAsia="es-ES"/>
-        </w:rPr>
-        <w:t>Son espacios en la placa base donde se pueden instalar tarjetas adicionales, como las gráficas o de sonido. Ejemplos:</w:t>
-      </w:r>
-    </w:p>
-    <w:p>
-      <w:pPr>
-        <w:numPr>
-          <w:ilvl w:val="0"/>
-          <w:numId w:val="5"/>
-        </w:numPr>
+        <w:t xml:space="preserve">Las ranuras de expansión son conectores físicos en la placa base que permiten añadir tarjetas adicionales para mejorar o extender las capacidades del ordenador. Estas tarjetas pueden incluir gráficas, de sonido, de red, </w:t>
+      </w:r>
+      <w:r>
+        <w:t>etc</w:t>
+      </w:r>
+      <w:r>
+        <w:rPr>
+          <w:rFonts w:eastAsia="Times New Roman" w:cs="Times New Roman"/>
+          <w:szCs w:val="24"/>
+          <w:lang w:eastAsia="es-ES"/>
+        </w:rPr>
+        <w:t>.</w:t>
+      </w:r>
+    </w:p>
+    <w:p>
+      <w:pPr>
         <w:spacing w:before="100" w:beforeAutospacing="1" w:after="100" w:afterAutospacing="1" w:line="240" w:lineRule="auto"/>
         <w:rPr>
           <w:rFonts w:eastAsia="Times New Roman" w:cs="Times New Roman"/>
@@ -3641,15 +4568,25 @@
           <w:szCs w:val="24"/>
           <w:lang w:eastAsia="es-ES"/>
         </w:rPr>
-        <w:t xml:space="preserve"> Versátil para varios tipos de tarjetas.</w:t>
-      </w:r>
-    </w:p>
-    <w:p>
-      <w:pPr>
-        <w:numPr>
-          <w:ilvl w:val="0"/>
-          <w:numId w:val="5"/>
-        </w:numPr>
+        <w:t xml:space="preserve"> </w:t>
+      </w:r>
+      <w:r>
+        <w:t>Permite</w:t>
+      </w:r>
+      <w:r>
+        <w:t xml:space="preserve"> conectar tarjetas gráficas, de sonido y de red. Aunque ha sido reemplazado por </w:t>
+      </w:r>
+      <w:proofErr w:type="spellStart"/>
+      <w:r>
+        <w:t>PCIe</w:t>
+      </w:r>
+      <w:proofErr w:type="spellEnd"/>
+      <w:r>
+        <w:t>, aún se encuentran placas base con soporte para PCI en sistemas antiguos.</w:t>
+      </w:r>
+    </w:p>
+    <w:p>
+      <w:pPr>
         <w:spacing w:before="100" w:beforeAutospacing="1" w:after="100" w:afterAutospacing="1" w:line="240" w:lineRule="auto"/>
         <w:rPr>
           <w:rFonts w:eastAsia="Times New Roman" w:cs="Times New Roman"/>
@@ -3673,15 +4610,30 @@
           <w:szCs w:val="24"/>
           <w:lang w:eastAsia="es-ES"/>
         </w:rPr>
-        <w:t xml:space="preserve"> Específico para tarjetas gráficas.</w:t>
-      </w:r>
-    </w:p>
-    <w:p>
-      <w:pPr>
-        <w:numPr>
-          <w:ilvl w:val="0"/>
-          <w:numId w:val="5"/>
-        </w:numPr>
+        <w:t xml:space="preserve"> </w:t>
+      </w:r>
+      <w:r>
+        <w:t>Diseñado exclusivamente para tarjetas gráficas, el AGP ofrecía un rendimiento superior a</w:t>
+      </w:r>
+      <w:r>
+        <w:t xml:space="preserve">l PCI en su época, luego también se reemplazó por el </w:t>
+      </w:r>
+      <w:proofErr w:type="spellStart"/>
+      <w:r>
+        <w:t>PCIe</w:t>
+      </w:r>
+      <w:proofErr w:type="spellEnd"/>
+      <w:r>
+        <w:rPr>
+          <w:rFonts w:eastAsia="Times New Roman" w:cs="Times New Roman"/>
+          <w:szCs w:val="24"/>
+          <w:lang w:eastAsia="es-ES"/>
+        </w:rPr>
+        <w:t>.</w:t>
+      </w:r>
+    </w:p>
+    <w:p>
+      <w:pPr>
         <w:spacing w:before="100" w:beforeAutospacing="1" w:after="100" w:afterAutospacing="1" w:line="240" w:lineRule="auto"/>
         <w:rPr>
           <w:rFonts w:eastAsia="Times New Roman" w:cs="Times New Roman"/>
@@ -3705,7 +4657,33 @@
           <w:szCs w:val="24"/>
           <w:lang w:eastAsia="es-ES"/>
         </w:rPr>
-        <w:t xml:space="preserve"> Sucesor del PCI con mayor rendimiento.</w:t>
+        <w:t xml:space="preserve"> </w:t>
+      </w:r>
+      <w:r>
+        <w:rPr>
+          <w:rFonts w:eastAsia="Times New Roman" w:cs="Times New Roman"/>
+          <w:szCs w:val="24"/>
+          <w:lang w:eastAsia="es-ES"/>
+        </w:rPr>
+        <w:t xml:space="preserve">Es el estándar actual para las ranuras de expansión. </w:t>
+      </w:r>
+      <w:proofErr w:type="spellStart"/>
+      <w:r>
+        <w:rPr>
+          <w:rFonts w:eastAsia="Times New Roman" w:cs="Times New Roman"/>
+          <w:szCs w:val="24"/>
+          <w:lang w:eastAsia="es-ES"/>
+        </w:rPr>
+        <w:t>PCIe</w:t>
+      </w:r>
+      <w:proofErr w:type="spellEnd"/>
+      <w:r>
+        <w:rPr>
+          <w:rFonts w:eastAsia="Times New Roman" w:cs="Times New Roman"/>
+          <w:szCs w:val="24"/>
+          <w:lang w:eastAsia="es-ES"/>
+        </w:rPr>
+        <w:t xml:space="preserve"> ofrece diferentes tamaños de ranuras según el dispositivo: x1, x4, x8 y x16, donde cada número indica el número de carriles que soporta la ranura.</w:t>
       </w:r>
     </w:p>
     <w:p>
@@ -3781,7 +4759,7 @@
           <w:lang w:eastAsia="es-ES"/>
         </w:rPr>
       </w:pPr>
-      <w:bookmarkStart w:id="11" w:name="_Toc182811188"/>
+      <w:bookmarkStart w:id="11" w:name="_Toc182829468"/>
       <w:r>
         <w:rPr>
           <w:rFonts w:eastAsia="Times New Roman"/>
@@ -3817,7 +4795,7 @@
           <w:lang w:eastAsia="es-ES"/>
         </w:rPr>
       </w:pPr>
-      <w:bookmarkStart w:id="12" w:name="_Toc182811189"/>
+      <w:bookmarkStart w:id="12" w:name="_Toc182829469"/>
       <w:r>
         <w:rPr>
           <w:rFonts w:eastAsia="Times New Roman"/>
@@ -3943,7 +4921,7 @@
           <w:lang w:eastAsia="es-ES"/>
         </w:rPr>
       </w:pPr>
-      <w:bookmarkStart w:id="13" w:name="_Toc182811190"/>
+      <w:bookmarkStart w:id="13" w:name="_Toc182829470"/>
       <w:r>
         <w:rPr>
           <w:rFonts w:eastAsia="Times New Roman"/>
@@ -4460,18 +5438,8 @@
           <w:szCs w:val="24"/>
           <w:lang w:eastAsia="es-ES"/>
         </w:rPr>
-        <w:t xml:space="preserve"> RAM: Más rápida y común en ordenadores </w:t>
-      </w:r>
-      <w:proofErr w:type="spellStart"/>
-      <w:r>
-        <w:rPr>
-          <w:rFonts w:eastAsia="Times New Roman" w:cs="Times New Roman"/>
-          <w:szCs w:val="24"/>
-          <w:lang w:eastAsia="es-ES"/>
-        </w:rPr>
-        <w:t>personales.</w:t>
-      </w:r>
-      <w:proofErr w:type="spellEnd"/>
+        <w:t xml:space="preserve"> RAM: Más rápida y común en ordenadores personales.</w:t>
+      </w:r>
     </w:p>
     <w:p>
       <w:pPr>
@@ -4503,15 +5471,7 @@
           <w:szCs w:val="24"/>
           <w:lang w:eastAsia="es-ES"/>
         </w:rPr>
-        <w:t xml:space="preserve"> RAM: Incluye un registro intermedio para mejorar la estabilidad en sistemas que usan grandes cantida</w:t>
-      </w:r>
-      <w:r>
-        <w:rPr>
-          <w:rFonts w:eastAsia="Times New Roman" w:cs="Times New Roman"/>
-          <w:szCs w:val="24"/>
-          <w:lang w:eastAsia="es-ES"/>
-        </w:rPr>
-        <w:t>des de memoria, como servidores</w:t>
+        <w:t xml:space="preserve"> RAM: Incluye un registro intermedio para mejorar la estabilidad en sistemas que usan grandes cantidades de memoria, como servidores</w:t>
       </w:r>
     </w:p>
     <w:p>
@@ -4588,7 +5548,7 @@
           <w:lang w:eastAsia="es-ES"/>
         </w:rPr>
       </w:pPr>
-      <w:bookmarkStart w:id="14" w:name="_Toc182811191"/>
+      <w:bookmarkStart w:id="14" w:name="_Toc182829471"/>
       <w:r>
         <w:rPr>
           <w:rFonts w:eastAsia="Times New Roman"/>
@@ -4613,15 +5573,37 @@
           <w:szCs w:val="24"/>
           <w:lang w:eastAsia="es-ES"/>
         </w:rPr>
-        <w:t>Este tipo de memoria, más rápido que la RAM, almacena datos temporales para acelerar el acceso futuro. Se clasifica en:</w:t>
-      </w:r>
-    </w:p>
-    <w:p>
-      <w:pPr>
-        <w:numPr>
-          <w:ilvl w:val="0"/>
-          <w:numId w:val="7"/>
-        </w:numPr>
+        <w:t>La memoria caché es una forma de almacenamiento ultra-rápido que se encuentra en el procesador. Su objetivo principal es almacenar temporalmente datos y operaciones frecuentes para que la CPU los acceda rápidamente, evitando la laten</w:t>
+      </w:r>
+      <w:r>
+        <w:rPr>
+          <w:rFonts w:eastAsia="Times New Roman" w:cs="Times New Roman"/>
+          <w:szCs w:val="24"/>
+          <w:lang w:eastAsia="es-ES"/>
+        </w:rPr>
+        <w:t>cia de consultar la memoria RAM.</w:t>
+      </w:r>
+    </w:p>
+    <w:p>
+      <w:pPr>
+        <w:spacing w:before="100" w:beforeAutospacing="1" w:after="100" w:afterAutospacing="1" w:line="240" w:lineRule="auto"/>
+        <w:rPr>
+          <w:rFonts w:eastAsia="Times New Roman" w:cs="Times New Roman"/>
+          <w:szCs w:val="24"/>
+          <w:lang w:eastAsia="es-ES"/>
+        </w:rPr>
+      </w:pPr>
+      <w:r>
+        <w:rPr>
+          <w:rFonts w:eastAsia="Times New Roman" w:cs="Times New Roman"/>
+          <w:szCs w:val="24"/>
+          <w:lang w:eastAsia="es-ES"/>
+        </w:rPr>
+        <w:t>Tipos:</w:t>
+      </w:r>
+    </w:p>
+    <w:p>
+      <w:pPr>
         <w:spacing w:before="100" w:beforeAutospacing="1" w:after="100" w:afterAutospacing="1" w:line="240" w:lineRule="auto"/>
         <w:rPr>
           <w:rFonts w:eastAsia="Times New Roman" w:cs="Times New Roman"/>
@@ -4645,15 +5627,17 @@
           <w:szCs w:val="24"/>
           <w:lang w:eastAsia="es-ES"/>
         </w:rPr>
-        <w:t xml:space="preserve"> La más rápida, cercana a los núcleos de la CPU.</w:t>
-      </w:r>
-    </w:p>
-    <w:p>
-      <w:pPr>
-        <w:numPr>
-          <w:ilvl w:val="0"/>
-          <w:numId w:val="7"/>
-        </w:numPr>
+        <w:t xml:space="preserve"> </w:t>
+      </w:r>
+      <w:r>
+        <w:t>Es la más pequeña pero también la más rápida. Está integrada directamente en los núcleos de la CPU y se utiliza para almacenar instrucciones y datos de uso inmediato. Su tamaño suele oscilar entre 32 KB y 128 KB por núcleo</w:t>
+      </w:r>
+      <w:r>
+        <w:t>.</w:t>
+      </w:r>
+    </w:p>
+    <w:p>
+      <w:pPr>
         <w:spacing w:before="100" w:beforeAutospacing="1" w:after="100" w:afterAutospacing="1" w:line="240" w:lineRule="auto"/>
         <w:rPr>
           <w:rFonts w:eastAsia="Times New Roman" w:cs="Times New Roman"/>
@@ -4677,15 +5661,14 @@
           <w:szCs w:val="24"/>
           <w:lang w:eastAsia="es-ES"/>
         </w:rPr>
-        <w:t xml:space="preserve"> Más grande pero ligeramente más lenta.</w:t>
-      </w:r>
-    </w:p>
-    <w:p>
-      <w:pPr>
-        <w:numPr>
-          <w:ilvl w:val="0"/>
-          <w:numId w:val="7"/>
-        </w:numPr>
+        <w:t xml:space="preserve"> </w:t>
+      </w:r>
+      <w:r>
+        <w:t>Más grande que la L1, pero ligeramente más lenta. Su capacidad puede variar entre 256 KB y 8 MB. Está diseñada para almacenar datos que no están disponibles en la caché L1.</w:t>
+      </w:r>
+    </w:p>
+    <w:p>
+      <w:pPr>
         <w:spacing w:before="100" w:beforeAutospacing="1" w:after="100" w:afterAutospacing="1" w:line="240" w:lineRule="auto"/>
         <w:rPr>
           <w:rFonts w:eastAsia="Times New Roman" w:cs="Times New Roman"/>
@@ -4709,7 +5692,13 @@
           <w:szCs w:val="24"/>
           <w:lang w:eastAsia="es-ES"/>
         </w:rPr>
-        <w:t xml:space="preserve"> La más espaciosa, aunque menos veloz.</w:t>
+        <w:t xml:space="preserve"> </w:t>
+      </w:r>
+      <w:r>
+        <w:t xml:space="preserve">Compartida entre todos los núcleos de la CPU, es más grande pero más lenta en comparación con L1 y L2. Su tamaño puede llegar a 96 </w:t>
+      </w:r>
+      <w:r>
+        <w:t>MB en procesadores de gama alta.</w:t>
       </w:r>
     </w:p>
     <w:p>
@@ -4785,7 +5774,7 @@
           <w:lang w:eastAsia="es-ES"/>
         </w:rPr>
       </w:pPr>
-      <w:bookmarkStart w:id="15" w:name="_Toc182811192"/>
+      <w:bookmarkStart w:id="15" w:name="_Toc182829472"/>
       <w:r>
         <w:rPr>
           <w:rFonts w:eastAsia="Times New Roman"/>
@@ -4804,16 +5793,15 @@
       <w:pPr>
         <w:pStyle w:val="Ttulo2"/>
       </w:pPr>
+      <w:bookmarkStart w:id="16" w:name="_Toc182829473"/>
       <w:r>
         <w:t>9.1 Periféricos de Entrada</w:t>
       </w:r>
-    </w:p>
-    <w:p>
-      <w:r>
-        <w:t>Los periféricos de entrada permiten al usuario enviar datos e instrucciones al ordenador. A</w:t>
-      </w:r>
-      <w:r>
-        <w:t xml:space="preserve">lgunos </w:t>
+      <w:bookmarkEnd w:id="16"/>
+    </w:p>
+    <w:p>
+      <w:r>
+        <w:t xml:space="preserve">Los periféricos de entrada permiten al usuario enviar datos e instrucciones al ordenador. Algunos </w:t>
       </w:r>
       <w:r>
         <w:t>de ellos</w:t>
@@ -4913,16 +5901,15 @@
       <w:pPr>
         <w:pStyle w:val="Ttulo2"/>
       </w:pPr>
+      <w:bookmarkStart w:id="17" w:name="_Toc182829474"/>
       <w:r>
         <w:t>9.2 Periféricos de Salida</w:t>
       </w:r>
-    </w:p>
-    <w:p>
-      <w:r>
-        <w:t>Estos dispositivos convierten los datos procesados en información comprensible para los usuar</w:t>
-      </w:r>
-      <w:r>
-        <w:t>ios. Algunos dispositivos son:</w:t>
+      <w:bookmarkEnd w:id="17"/>
+    </w:p>
+    <w:p>
+      <w:r>
+        <w:t>Estos dispositivos convierten los datos procesados en información comprensible para los usuarios. Algunos dispositivos son:</w:t>
       </w:r>
     </w:p>
     <w:p>
@@ -4985,19 +5972,18 @@
       <w:pPr>
         <w:pStyle w:val="Ttulo2"/>
       </w:pPr>
+      <w:bookmarkStart w:id="18" w:name="_Toc182829475"/>
       <w:r>
         <w:t>9.3 Periféricos de Entrada/Salida</w:t>
       </w:r>
+      <w:bookmarkEnd w:id="18"/>
     </w:p>
     <w:p>
       <w:pPr>
         <w:ind w:left="360"/>
       </w:pPr>
       <w:r>
-        <w:t>Los dispositivos combinados pueden recibir y enviar información</w:t>
-      </w:r>
-      <w:r>
-        <w:t>. Ejemplos:</w:t>
+        <w:t>Los dispositivos combinados pueden recibir y enviar información. Ejemplos:</w:t>
       </w:r>
     </w:p>
     <w:p>
@@ -5057,7 +6043,7 @@
         </w:rPr>
         <w:lastRenderedPageBreak/>
         <w:drawing>
-          <wp:inline distT="0" distB="0" distL="0" distR="0">
+          <wp:inline distT="0" distB="0" distL="0" distR="0" wp14:anchorId="50727ECF" wp14:editId="5377BD9D">
             <wp:extent cx="5400040" cy="3575026"/>
             <wp:effectExtent l="0" t="0" r="0" b="6985"/>
             <wp:docPr id="19" name="Imagen 19" descr="Qué son los periféricos gamer y por qué son tan importantes? – Ergo2play"/>
@@ -5114,7 +6100,7 @@
           <w:lang w:eastAsia="es-ES"/>
         </w:rPr>
       </w:pPr>
-      <w:bookmarkStart w:id="16" w:name="_Toc182811193"/>
+      <w:bookmarkStart w:id="19" w:name="_Toc182829476"/>
       <w:r>
         <w:rPr>
           <w:rFonts w:eastAsia="Times New Roman"/>
@@ -5122,46 +6108,130 @@
         </w:rPr>
         <w:t>10. Dispositivos de Almacenamiento</w:t>
       </w:r>
-      <w:bookmarkEnd w:id="16"/>
+      <w:bookmarkEnd w:id="19"/>
+    </w:p>
+    <w:p>
+      <w:r>
+        <w:t>Los dispositivos de almacenamiento son componentes esenciales en cualquier sistema informático, ya que permiten guardar datos de forma temporal o permanente.</w:t>
+      </w:r>
     </w:p>
     <w:p>
       <w:pPr>
         <w:pStyle w:val="Ttulo2"/>
         <w:rPr>
+          <w:rFonts w:eastAsiaTheme="minorHAnsi"/>
+          <w:lang w:eastAsia="es-ES"/>
+        </w:rPr>
+      </w:pPr>
+      <w:bookmarkStart w:id="20" w:name="_Toc182829477"/>
+      <w:r>
+        <w:rPr>
           <w:rFonts w:eastAsia="Times New Roman"/>
           <w:lang w:eastAsia="es-ES"/>
         </w:rPr>
-      </w:pPr>
-      <w:bookmarkStart w:id="17" w:name="_Toc182811194"/>
-      <w:r>
-        <w:rPr>
-          <w:rFonts w:eastAsia="Times New Roman"/>
-          <w:lang w:eastAsia="es-ES"/>
-        </w:rPr>
         <w:t>10.1 Discos Magnéticos y Ópticos</w:t>
       </w:r>
-      <w:bookmarkEnd w:id="17"/>
-    </w:p>
-    <w:p>
-      <w:pPr>
-        <w:spacing w:before="100" w:beforeAutospacing="1" w:after="100" w:afterAutospacing="1" w:line="240" w:lineRule="auto"/>
-        <w:rPr>
-          <w:rFonts w:eastAsia="Times New Roman" w:cs="Times New Roman"/>
-          <w:szCs w:val="24"/>
-          <w:lang w:eastAsia="es-ES"/>
-        </w:rPr>
-      </w:pPr>
-      <w:r>
-        <w:rPr>
-          <w:rFonts w:eastAsia="Times New Roman" w:cs="Times New Roman"/>
-          <w:szCs w:val="24"/>
-          <w:lang w:eastAsia="es-ES"/>
-        </w:rPr>
-        <w:t>Los discos magnéticos guardan datos de forma permanente, mientras que los ópticos emplean láser para leer y escribir información.</w:t>
-      </w:r>
-      <w:bookmarkStart w:id="18" w:name="_Toc182811195"/>
-      <w:bookmarkStart w:id="19" w:name="_GoBack"/>
-      <w:bookmarkEnd w:id="19"/>
+      <w:bookmarkEnd w:id="20"/>
+    </w:p>
+    <w:p>
+      <w:pPr>
+        <w:rPr>
+          <w:rFonts w:asciiTheme="majorHAnsi" w:hAnsiTheme="majorHAnsi" w:cstheme="majorBidi"/>
+          <w:b/>
+          <w:bCs/>
+          <w:color w:val="4F81BD" w:themeColor="accent1"/>
+          <w:sz w:val="26"/>
+          <w:szCs w:val="26"/>
+          <w:lang w:eastAsia="es-ES"/>
+        </w:rPr>
+      </w:pPr>
+      <w:bookmarkStart w:id="21" w:name="_Toc182829478"/>
+      <w:r>
+        <w:rPr>
+          <w:lang w:eastAsia="es-ES"/>
+        </w:rPr>
+        <w:t xml:space="preserve">Discos duros (HDD): Utilizan platos magnéticos giratorios para almacenar datos. Son más económicos que otros tipos de almacenamiento, pero presentan velocidades más bajas, generalmente entre 80 y 160 MB/s. </w:t>
+      </w:r>
+      <w:r>
+        <w:rPr>
+          <w:b/>
+          <w:bCs/>
+          <w:lang w:eastAsia="es-ES"/>
+        </w:rPr>
+        <w:t xml:space="preserve">Son ideales para almacenar muchos </w:t>
+      </w:r>
+      <w:r>
+        <w:rPr>
+          <w:lang w:eastAsia="es-ES"/>
+        </w:rPr>
+        <w:t>datos como películas, fotos o archivos.</w:t>
+      </w:r>
+      <w:bookmarkEnd w:id="21"/>
+    </w:p>
+    <w:p>
+      <w:pPr>
+        <w:rPr>
+          <w:b/>
+          <w:bCs/>
+          <w:lang w:eastAsia="es-ES"/>
+        </w:rPr>
+      </w:pPr>
+      <w:bookmarkStart w:id="22" w:name="_Toc182829479"/>
+      <w:r>
+        <w:rPr>
+          <w:lang w:eastAsia="es-ES"/>
+        </w:rPr>
+        <w:t xml:space="preserve">Discos ópticos: Incluyen </w:t>
+      </w:r>
+      <w:proofErr w:type="spellStart"/>
+      <w:r>
+        <w:rPr>
+          <w:lang w:eastAsia="es-ES"/>
+        </w:rPr>
+        <w:t>CDs</w:t>
+      </w:r>
+      <w:proofErr w:type="spellEnd"/>
+      <w:r>
+        <w:rPr>
+          <w:lang w:eastAsia="es-ES"/>
+        </w:rPr>
+        <w:t xml:space="preserve">, </w:t>
+      </w:r>
+      <w:proofErr w:type="spellStart"/>
+      <w:r>
+        <w:rPr>
+          <w:lang w:eastAsia="es-ES"/>
+        </w:rPr>
+        <w:t>DVDs</w:t>
+      </w:r>
+      <w:proofErr w:type="spellEnd"/>
+      <w:r>
+        <w:rPr>
+          <w:lang w:eastAsia="es-ES"/>
+        </w:rPr>
+        <w:t xml:space="preserve"> y </w:t>
+      </w:r>
+      <w:proofErr w:type="spellStart"/>
+      <w:r>
+        <w:rPr>
+          <w:lang w:eastAsia="es-ES"/>
+        </w:rPr>
+        <w:t>Blu-rays</w:t>
+      </w:r>
+      <w:proofErr w:type="spellEnd"/>
+      <w:r>
+        <w:rPr>
+          <w:lang w:eastAsia="es-ES"/>
+        </w:rPr>
+        <w:t>, que emplean láseres para leer y escribir datos.</w:t>
+      </w:r>
+      <w:bookmarkEnd w:id="22"/>
+      <w:r>
+        <w:rPr>
+          <w:lang w:eastAsia="es-ES"/>
+        </w:rPr>
+        <w:t xml:space="preserve"> </w:t>
+      </w:r>
     </w:p>
     <w:p>
       <w:pPr>
@@ -5172,6 +6242,7 @@
           <w:lang w:eastAsia="es-ES"/>
         </w:rPr>
       </w:pPr>
+      <w:bookmarkStart w:id="23" w:name="_Toc182829480"/>
       <w:r>
         <w:rPr>
           <w:rFonts w:eastAsia="Times New Roman"/>
@@ -5196,213 +6267,532 @@
         </w:rPr>
         <w:t xml:space="preserve"> y NVM Express</w:t>
       </w:r>
-      <w:bookmarkEnd w:id="18"/>
+      <w:bookmarkEnd w:id="23"/>
+    </w:p>
+    <w:p>
+      <w:pPr>
+        <w:rPr>
+          <w:b/>
+          <w:bCs/>
+          <w:lang w:eastAsia="es-ES"/>
+        </w:rPr>
+      </w:pPr>
+      <w:bookmarkStart w:id="24" w:name="_Toc182829481"/>
+      <w:r>
+        <w:rPr>
+          <w:lang w:eastAsia="es-ES"/>
+        </w:rPr>
+        <w:t xml:space="preserve">Las unidades SSD (Solid </w:t>
+      </w:r>
+      <w:proofErr w:type="spellStart"/>
+      <w:r>
+        <w:rPr>
+          <w:lang w:eastAsia="es-ES"/>
+        </w:rPr>
+        <w:t>State</w:t>
+      </w:r>
+      <w:proofErr w:type="spellEnd"/>
+      <w:r>
+        <w:rPr>
+          <w:lang w:eastAsia="es-ES"/>
+        </w:rPr>
+        <w:t xml:space="preserve"> Drive) son una gran mejora frente a los discos duros tradicionales (HDD). Las SSD SATA alcanzan velocidades de 550 MB/s, mientras que las unidades </w:t>
+      </w:r>
+      <w:proofErr w:type="spellStart"/>
+      <w:r>
+        <w:rPr>
+          <w:lang w:eastAsia="es-ES"/>
+        </w:rPr>
+        <w:t>NVMe</w:t>
+      </w:r>
+      <w:proofErr w:type="spellEnd"/>
+      <w:r>
+        <w:rPr>
+          <w:lang w:eastAsia="es-ES"/>
+        </w:rPr>
+        <w:t xml:space="preserve"> (Non-</w:t>
+      </w:r>
+      <w:proofErr w:type="spellStart"/>
+      <w:r>
+        <w:rPr>
+          <w:lang w:eastAsia="es-ES"/>
+        </w:rPr>
+        <w:t>Volatile</w:t>
+      </w:r>
+      <w:proofErr w:type="spellEnd"/>
+      <w:r>
+        <w:rPr>
+          <w:lang w:eastAsia="es-ES"/>
+        </w:rPr>
+        <w:t xml:space="preserve"> </w:t>
+      </w:r>
+      <w:proofErr w:type="spellStart"/>
+      <w:r>
+        <w:rPr>
+          <w:lang w:eastAsia="es-ES"/>
+        </w:rPr>
+        <w:t>Memory</w:t>
+      </w:r>
+      <w:proofErr w:type="spellEnd"/>
+      <w:r>
+        <w:rPr>
+          <w:lang w:eastAsia="es-ES"/>
+        </w:rPr>
+        <w:t xml:space="preserve"> Express) utilizan las líneas </w:t>
+      </w:r>
+      <w:proofErr w:type="spellStart"/>
+      <w:r>
+        <w:rPr>
+          <w:lang w:eastAsia="es-ES"/>
+        </w:rPr>
+        <w:t>PCIe</w:t>
+      </w:r>
+      <w:proofErr w:type="spellEnd"/>
+      <w:r>
+        <w:rPr>
+          <w:lang w:eastAsia="es-ES"/>
+        </w:rPr>
+        <w:t xml:space="preserve"> para transferir datos a velocidades de hasta 7000 MB/s en algunos modelos. Esto reduce significativamente los tiempos de arranque y carga en sistemas operativos y videojuegos.</w:t>
+      </w:r>
+      <w:bookmarkEnd w:id="24"/>
     </w:p>
     <w:p>
       <w:pPr>
         <w:pStyle w:val="Ttulo2"/>
         <w:rPr>
-          <w:rFonts w:ascii="Times New Roman" w:eastAsia="Times New Roman" w:hAnsi="Times New Roman" w:cs="Times New Roman"/>
-          <w:b w:val="0"/>
-          <w:bCs w:val="0"/>
-          <w:color w:val="auto"/>
-          <w:sz w:val="24"/>
-          <w:szCs w:val="24"/>
-          <w:lang w:eastAsia="es-ES"/>
-        </w:rPr>
-      </w:pPr>
-      <w:bookmarkStart w:id="20" w:name="_Toc182811196"/>
-      <w:r>
-        <w:rPr>
-          <w:rFonts w:ascii="Times New Roman" w:eastAsia="Times New Roman" w:hAnsi="Times New Roman" w:cs="Times New Roman"/>
-          <w:b w:val="0"/>
-          <w:bCs w:val="0"/>
-          <w:color w:val="auto"/>
-          <w:sz w:val="24"/>
-          <w:szCs w:val="24"/>
-          <w:lang w:eastAsia="es-ES"/>
-        </w:rPr>
-        <w:t xml:space="preserve">Las unidades SSD (Solid </w:t>
+          <w:rFonts w:eastAsia="Times New Roman"/>
+          <w:lang w:eastAsia="es-ES"/>
+        </w:rPr>
+      </w:pPr>
+      <w:bookmarkStart w:id="25" w:name="_Toc182829482"/>
+      <w:r>
+        <w:rPr>
+          <w:rFonts w:eastAsia="Times New Roman"/>
+          <w:lang w:eastAsia="es-ES"/>
+        </w:rPr>
+        <w:t>10.3 Discos Duros Externos</w:t>
+      </w:r>
+      <w:bookmarkEnd w:id="25"/>
+    </w:p>
+    <w:p>
+      <w:pPr>
+        <w:rPr>
+          <w:noProof/>
+          <w:lang w:eastAsia="es-ES"/>
+        </w:rPr>
+      </w:pPr>
+      <w:bookmarkStart w:id="26" w:name="_Toc182829483"/>
+      <w:r>
+        <w:rPr>
+          <w:lang w:eastAsia="es-ES"/>
+        </w:rPr>
+        <w:t xml:space="preserve">Son dispositivos portátiles que se conectan al ordenador a través de USB o </w:t>
       </w:r>
       <w:proofErr w:type="spellStart"/>
       <w:r>
         <w:rPr>
-          <w:rFonts w:ascii="Times New Roman" w:eastAsia="Times New Roman" w:hAnsi="Times New Roman" w:cs="Times New Roman"/>
-          <w:b w:val="0"/>
-          <w:bCs w:val="0"/>
-          <w:color w:val="auto"/>
-          <w:sz w:val="24"/>
-          <w:szCs w:val="24"/>
-          <w:lang w:eastAsia="es-ES"/>
-        </w:rPr>
-        <w:t>State</w:t>
+          <w:lang w:eastAsia="es-ES"/>
+        </w:rPr>
+        <w:t>Thunderbolt</w:t>
       </w:r>
       <w:proofErr w:type="spellEnd"/>
       <w:r>
         <w:rPr>
-          <w:rFonts w:ascii="Times New Roman" w:eastAsia="Times New Roman" w:hAnsi="Times New Roman" w:cs="Times New Roman"/>
-          <w:b w:val="0"/>
-          <w:bCs w:val="0"/>
-          <w:color w:val="auto"/>
-          <w:sz w:val="24"/>
-          <w:szCs w:val="24"/>
-          <w:lang w:eastAsia="es-ES"/>
-        </w:rPr>
-        <w:t xml:space="preserve"> Drive) son una gran mejora frente a los discos duros tradicionales (HDD). Las SSD SATA alcanzan velocidades de 550 MB/s, mientras que las unidades </w:t>
+          <w:lang w:eastAsia="es-ES"/>
+        </w:rPr>
+        <w:t>, permitiendo ampliar el almacenamiento sin necesidad de abrir el equipo. Las versiones modernas incluyen tanto HDD como SSD, siendo los SSD externos más rápidos pero también más costosos.</w:t>
+      </w:r>
+      <w:bookmarkEnd w:id="26"/>
+      <w:r>
+        <w:rPr>
+          <w:noProof/>
+          <w:lang w:eastAsia="es-ES"/>
+        </w:rPr>
+        <w:t xml:space="preserve"> </w:t>
+      </w:r>
+    </w:p>
+    <w:p>
+      <w:pPr>
+        <w:rPr>
+          <w:rFonts w:eastAsia="Times New Roman" w:cs="Times New Roman"/>
+          <w:b/>
+          <w:bCs/>
+          <w:szCs w:val="24"/>
+          <w:lang w:eastAsia="es-ES"/>
+        </w:rPr>
+      </w:pPr>
+      <w:r>
+        <w:rPr>
+          <w:noProof/>
+          <w:lang w:eastAsia="es-ES"/>
+        </w:rPr>
+        <w:drawing>
+          <wp:inline distT="0" distB="0" distL="0" distR="0" wp14:anchorId="7551E209" wp14:editId="615963F6">
+            <wp:extent cx="4272915" cy="2847975"/>
+            <wp:effectExtent l="0" t="0" r="0" b="9525"/>
+            <wp:docPr id="8" name="0 Imagen"/>
+            <wp:cNvGraphicFramePr>
+              <a:graphicFrameLocks xmlns:a="http://schemas.openxmlformats.org/drawingml/2006/main" noChangeAspect="1"/>
+            </wp:cNvGraphicFramePr>
+            <a:graphic xmlns:a="http://schemas.openxmlformats.org/drawingml/2006/main">
+              <a:graphicData uri="http://schemas.openxmlformats.org/drawingml/2006/picture">
+                <pic:pic xmlns:pic="http://schemas.openxmlformats.org/drawingml/2006/picture">
+                  <pic:nvPicPr>
+                    <pic:cNvPr id="0" name="assorted-internal-and-external-storage-devices.webp"/>
+                    <pic:cNvPicPr/>
+                  </pic:nvPicPr>
+                  <pic:blipFill>
+                    <a:blip r:embed="rId20">
+                      <a:extLst>
+                        <a:ext uri="{28A0092B-C50C-407E-A947-70E740481C1C}">
+                          <a14:useLocalDpi xmlns:a14="http://schemas.microsoft.com/office/drawing/2010/main" val="0"/>
+                        </a:ext>
+                      </a:extLst>
+                    </a:blip>
+                    <a:stretch>
+                      <a:fillRect/>
+                    </a:stretch>
+                  </pic:blipFill>
+                  <pic:spPr>
+                    <a:xfrm>
+                      <a:off x="0" y="0"/>
+                      <a:ext cx="4272915" cy="2847975"/>
+                    </a:xfrm>
+                    <a:prstGeom prst="rect">
+                      <a:avLst/>
+                    </a:prstGeom>
+                  </pic:spPr>
+                </pic:pic>
+              </a:graphicData>
+            </a:graphic>
+          </wp:inline>
+        </w:drawing>
+      </w:r>
+    </w:p>
+    <w:p>
+      <w:pPr>
+        <w:pStyle w:val="Ttulo1"/>
+        <w:rPr>
+          <w:lang w:eastAsia="es-ES"/>
+        </w:rPr>
+      </w:pPr>
+      <w:bookmarkStart w:id="27" w:name="_Toc182829484"/>
+      <w:r>
+        <w:rPr>
+          <w:lang w:eastAsia="es-ES"/>
+        </w:rPr>
+        <w:t>11. Bibliografía</w:t>
+      </w:r>
+      <w:bookmarkEnd w:id="27"/>
+    </w:p>
+    <w:p>
+      <w:pPr>
+        <w:rPr>
+          <w:lang w:eastAsia="es-ES"/>
+        </w:rPr>
+      </w:pPr>
+      <w:r>
+        <w:rPr>
+          <w:lang w:eastAsia="es-ES"/>
+        </w:rPr>
+        <w:t>Sobre todo he estado usando el libro del grado medio de montaje y mantenimiento de equipos, ya que viene todo explicado detalladamente y de una forma muy clara.</w:t>
+      </w:r>
+    </w:p>
+    <w:p>
+      <w:pPr>
+        <w:rPr>
+          <w:lang w:eastAsia="es-ES"/>
+        </w:rPr>
+      </w:pPr>
+      <w:r>
+        <w:rPr>
+          <w:lang w:eastAsia="es-ES"/>
+        </w:rPr>
+        <w:lastRenderedPageBreak/>
+        <w:t xml:space="preserve">El </w:t>
       </w:r>
       <w:proofErr w:type="spellStart"/>
       <w:r>
         <w:rPr>
-          <w:rFonts w:ascii="Times New Roman" w:eastAsia="Times New Roman" w:hAnsi="Times New Roman" w:cs="Times New Roman"/>
-          <w:b w:val="0"/>
-          <w:bCs w:val="0"/>
-          <w:color w:val="auto"/>
-          <w:sz w:val="24"/>
-          <w:szCs w:val="24"/>
-          <w:lang w:eastAsia="es-ES"/>
-        </w:rPr>
-        <w:t>NVMe</w:t>
+          <w:lang w:eastAsia="es-ES"/>
+        </w:rPr>
+        <w:t>bus:</w:t>
       </w:r>
       <w:proofErr w:type="spellEnd"/>
-      <w:r>
-        <w:rPr>
-          <w:rFonts w:ascii="Times New Roman" w:eastAsia="Times New Roman" w:hAnsi="Times New Roman" w:cs="Times New Roman"/>
-          <w:b w:val="0"/>
-          <w:bCs w:val="0"/>
-          <w:color w:val="auto"/>
-          <w:sz w:val="24"/>
-          <w:szCs w:val="24"/>
-          <w:lang w:eastAsia="es-ES"/>
-        </w:rPr>
-        <w:t xml:space="preserve"> (Non-</w:t>
-      </w:r>
-      <w:proofErr w:type="spellStart"/>
-      <w:r>
-        <w:rPr>
-          <w:rFonts w:ascii="Times New Roman" w:eastAsia="Times New Roman" w:hAnsi="Times New Roman" w:cs="Times New Roman"/>
-          <w:b w:val="0"/>
-          <w:bCs w:val="0"/>
-          <w:color w:val="auto"/>
-          <w:sz w:val="24"/>
-          <w:szCs w:val="24"/>
-          <w:lang w:eastAsia="es-ES"/>
-        </w:rPr>
-        <w:t>Volatile</w:t>
-      </w:r>
-      <w:proofErr w:type="spellEnd"/>
-      <w:r>
-        <w:rPr>
-          <w:rFonts w:ascii="Times New Roman" w:eastAsia="Times New Roman" w:hAnsi="Times New Roman" w:cs="Times New Roman"/>
-          <w:b w:val="0"/>
-          <w:bCs w:val="0"/>
-          <w:color w:val="auto"/>
-          <w:sz w:val="24"/>
-          <w:szCs w:val="24"/>
+    </w:p>
+    <w:p>
+      <w:pPr>
+        <w:rPr>
+          <w:lang w:eastAsia="es-ES"/>
+        </w:rPr>
+      </w:pPr>
+      <w:hyperlink r:id="rId21" w:history="1">
+        <w:r>
+          <w:rPr>
+            <w:rStyle w:val="Hipervnculo"/>
+            <w:lang w:eastAsia="es-ES"/>
+          </w:rPr>
+          <w:t>https://es.wikipedia.org/wiki/Bus_frontal</w:t>
+        </w:r>
+      </w:hyperlink>
+      <w:r>
+        <w:rPr>
           <w:lang w:eastAsia="es-ES"/>
         </w:rPr>
         <w:t xml:space="preserve"> </w:t>
       </w:r>
-      <w:proofErr w:type="spellStart"/>
-      <w:r>
-        <w:rPr>
-          <w:rFonts w:ascii="Times New Roman" w:eastAsia="Times New Roman" w:hAnsi="Times New Roman" w:cs="Times New Roman"/>
-          <w:b w:val="0"/>
-          <w:bCs w:val="0"/>
-          <w:color w:val="auto"/>
-          <w:sz w:val="24"/>
-          <w:szCs w:val="24"/>
-          <w:lang w:eastAsia="es-ES"/>
-        </w:rPr>
-        <w:t>Memory</w:t>
-      </w:r>
-      <w:proofErr w:type="spellEnd"/>
-      <w:r>
-        <w:rPr>
-          <w:rFonts w:ascii="Times New Roman" w:eastAsia="Times New Roman" w:hAnsi="Times New Roman" w:cs="Times New Roman"/>
-          <w:b w:val="0"/>
-          <w:bCs w:val="0"/>
-          <w:color w:val="auto"/>
-          <w:sz w:val="24"/>
-          <w:szCs w:val="24"/>
-          <w:lang w:eastAsia="es-ES"/>
-        </w:rPr>
-        <w:t xml:space="preserve"> Express) utilizan las líneas </w:t>
-      </w:r>
-      <w:proofErr w:type="spellStart"/>
-      <w:r>
-        <w:rPr>
-          <w:rFonts w:ascii="Times New Roman" w:eastAsia="Times New Roman" w:hAnsi="Times New Roman" w:cs="Times New Roman"/>
-          <w:b w:val="0"/>
-          <w:bCs w:val="0"/>
-          <w:color w:val="auto"/>
-          <w:sz w:val="24"/>
-          <w:szCs w:val="24"/>
-          <w:lang w:eastAsia="es-ES"/>
-        </w:rPr>
-        <w:t>PCIe</w:t>
-      </w:r>
-      <w:proofErr w:type="spellEnd"/>
-      <w:r>
-        <w:rPr>
-          <w:rFonts w:ascii="Times New Roman" w:eastAsia="Times New Roman" w:hAnsi="Times New Roman" w:cs="Times New Roman"/>
-          <w:b w:val="0"/>
-          <w:bCs w:val="0"/>
-          <w:color w:val="auto"/>
-          <w:sz w:val="24"/>
-          <w:szCs w:val="24"/>
-          <w:lang w:eastAsia="es-ES"/>
-        </w:rPr>
-        <w:t xml:space="preserve"> para transferir datos a velocidades de hasta 7000 MB/s en algunos modelos. Esto reduce significativamente los tiempos de arranque y carga en sistemas operativos y videojuegos.</w:t>
-      </w:r>
-    </w:p>
-    <w:p>
-      <w:pPr>
-        <w:pStyle w:val="Ttulo2"/>
-        <w:rPr>
-          <w:rFonts w:eastAsia="Times New Roman"/>
-          <w:lang w:eastAsia="es-ES"/>
-        </w:rPr>
-      </w:pPr>
-      <w:r>
-        <w:rPr>
-          <w:rFonts w:eastAsia="Times New Roman"/>
-          <w:lang w:eastAsia="es-ES"/>
-        </w:rPr>
-        <w:t>10.3 Discos Duros Externos</w:t>
-      </w:r>
-      <w:bookmarkEnd w:id="20"/>
-    </w:p>
-    <w:p>
-      <w:pPr>
-        <w:spacing w:before="100" w:beforeAutospacing="1" w:after="100" w:afterAutospacing="1" w:line="240" w:lineRule="auto"/>
-        <w:rPr>
-          <w:rFonts w:eastAsia="Times New Roman" w:cs="Times New Roman"/>
-          <w:szCs w:val="24"/>
-          <w:lang w:eastAsia="es-ES"/>
-        </w:rPr>
-      </w:pPr>
-      <w:r>
-        <w:rPr>
-          <w:rFonts w:eastAsia="Times New Roman" w:cs="Times New Roman"/>
-          <w:szCs w:val="24"/>
-          <w:lang w:eastAsia="es-ES"/>
-        </w:rPr>
-        <w:t>Son dispositivos portátiles que permiten ampliar la capacidad de almacenamiento sin modificar el interior del ordenador.</w:t>
-      </w:r>
-    </w:p>
-    <w:p>
-      <w:pPr>
-        <w:pStyle w:val="Ttulo2"/>
-        <w:rPr>
-          <w:color w:val="365F91" w:themeColor="accent1" w:themeShade="BF"/>
-          <w:sz w:val="28"/>
-          <w:szCs w:val="28"/>
-        </w:rPr>
-      </w:pPr>
+    </w:p>
+    <w:p>
+      <w:pPr>
+        <w:rPr>
+          <w:lang w:eastAsia="es-ES"/>
+        </w:rPr>
+      </w:pPr>
+      <w:r>
+        <w:rPr>
+          <w:lang w:eastAsia="es-ES"/>
+        </w:rPr>
+        <w:t xml:space="preserve"> </w:t>
+      </w:r>
+      <w:hyperlink r:id="rId22" w:history="1">
+        <w:r>
+          <w:rPr>
+            <w:rStyle w:val="Hipervnculo"/>
+            <w:lang w:eastAsia="es-ES"/>
+          </w:rPr>
+          <w:t>https://es.wikipedia.org/wiki/Accelerated_Graphics_Port</w:t>
+        </w:r>
+      </w:hyperlink>
+    </w:p>
+    <w:p>
+      <w:pPr>
+        <w:rPr>
+          <w:lang w:eastAsia="es-ES"/>
+        </w:rPr>
+      </w:pPr>
+      <w:r>
+        <w:rPr>
+          <w:lang w:eastAsia="es-ES"/>
+        </w:rPr>
+        <w:t xml:space="preserve"> </w:t>
+      </w:r>
+      <w:hyperlink r:id="rId23" w:history="1">
+        <w:r>
+          <w:rPr>
+            <w:rStyle w:val="Hipervnculo"/>
+            <w:lang w:eastAsia="es-ES"/>
+          </w:rPr>
+          <w:t>https://es.wikipedia.org/wiki/Intel_QuickPath_Interconnect</w:t>
+        </w:r>
+      </w:hyperlink>
+    </w:p>
+    <w:p>
+      <w:pPr>
+        <w:rPr>
+          <w:lang w:eastAsia="es-ES"/>
+        </w:rPr>
+      </w:pPr>
+      <w:r>
+        <w:rPr>
+          <w:lang w:eastAsia="es-ES"/>
+        </w:rPr>
+        <w:t xml:space="preserve"> </w:t>
+      </w:r>
+      <w:hyperlink r:id="rId24" w:history="1">
+        <w:r>
+          <w:rPr>
+            <w:rStyle w:val="Hipervnculo"/>
+            <w:lang w:eastAsia="es-ES"/>
+          </w:rPr>
+          <w:t>https://es.frwiki.wiki/wiki/Direct_Media_</w:t>
+        </w:r>
+        <w:r>
+          <w:rPr>
+            <w:rStyle w:val="Hipervnculo"/>
+            <w:lang w:eastAsia="es-ES"/>
+          </w:rPr>
+          <w:t>I</w:t>
+        </w:r>
+        <w:r>
+          <w:rPr>
+            <w:rStyle w:val="Hipervnculo"/>
+            <w:lang w:eastAsia="es-ES"/>
+          </w:rPr>
+          <w:t>nterface</w:t>
+        </w:r>
+      </w:hyperlink>
+    </w:p>
+    <w:p>
+      <w:pPr>
+        <w:rPr>
+          <w:lang w:eastAsia="es-ES"/>
+        </w:rPr>
+      </w:pPr>
+      <w:r>
+        <w:rPr>
+          <w:lang w:eastAsia="es-ES"/>
+        </w:rPr>
+        <w:t>Dispositivos periféricos:</w:t>
+      </w:r>
+    </w:p>
+    <w:p>
+      <w:pPr>
+        <w:rPr>
+          <w:lang w:eastAsia="es-ES"/>
+        </w:rPr>
+      </w:pPr>
+      <w:hyperlink r:id="rId25" w:history="1">
+        <w:r>
+          <w:rPr>
+            <w:rStyle w:val="Hipervnculo"/>
+            <w:lang w:eastAsia="es-ES"/>
+          </w:rPr>
+          <w:t>https://postgradoindustrial.com/dispositivos-perifericos-que-son-y-como-se-clasifican/</w:t>
+        </w:r>
+      </w:hyperlink>
+      <w:r>
+        <w:rPr>
+          <w:lang w:eastAsia="es-ES"/>
+        </w:rPr>
+        <w:t xml:space="preserve"> </w:t>
+      </w:r>
+    </w:p>
+    <w:p>
+      <w:pPr>
+        <w:rPr>
+          <w:lang w:eastAsia="es-ES"/>
+        </w:rPr>
+      </w:pPr>
+      <w:r>
+        <w:rPr>
+          <w:lang w:eastAsia="es-ES"/>
+        </w:rPr>
+        <w:t xml:space="preserve"> Dispositivos de almacenam</w:t>
+      </w:r>
+      <w:bookmarkStart w:id="28" w:name="_GoBack"/>
+      <w:bookmarkEnd w:id="28"/>
+      <w:r>
+        <w:rPr>
+          <w:lang w:eastAsia="es-ES"/>
+        </w:rPr>
+        <w:t>iento:</w:t>
+      </w:r>
+    </w:p>
+    <w:p>
+      <w:pPr>
+        <w:rPr>
+          <w:lang w:eastAsia="es-ES"/>
+        </w:rPr>
+      </w:pPr>
+      <w:r>
+        <w:rPr>
+          <w:lang w:eastAsia="es-ES"/>
+        </w:rPr>
+        <w:t xml:space="preserve"> </w:t>
+      </w:r>
+      <w:hyperlink r:id="rId26" w:history="1">
+        <w:r>
+          <w:rPr>
+            <w:rStyle w:val="Hipervnculo"/>
+            <w:lang w:eastAsia="es-ES"/>
+          </w:rPr>
+          <w:t>https://recoverit.wondershare.es/hard-drive/what-is-magnetic-disk.html</w:t>
+        </w:r>
+      </w:hyperlink>
+      <w:r>
+        <w:rPr>
+          <w:lang w:eastAsia="es-ES"/>
+        </w:rPr>
+        <w:t xml:space="preserve"> </w:t>
+      </w:r>
+    </w:p>
+    <w:p>
+      <w:pPr>
+        <w:rPr>
+          <w:lang w:eastAsia="es-ES"/>
+        </w:rPr>
+      </w:pPr>
+      <w:r>
+        <w:rPr>
+          <w:lang w:eastAsia="es-ES"/>
+        </w:rPr>
+        <w:t xml:space="preserve"> </w:t>
+      </w:r>
+      <w:hyperlink r:id="rId27" w:history="1">
+        <w:r>
+          <w:rPr>
+            <w:rStyle w:val="Hipervnculo"/>
+            <w:lang w:eastAsia="es-ES"/>
+          </w:rPr>
+          <w:t>https://es.wikipedia.org/wiki/Unidad_de_disco_%C3%B3ptico</w:t>
+        </w:r>
+      </w:hyperlink>
+      <w:r>
+        <w:rPr>
+          <w:lang w:eastAsia="es-ES"/>
+        </w:rPr>
+        <w:t xml:space="preserve"> </w:t>
+      </w:r>
+    </w:p>
+    <w:p>
+      <w:pPr>
+        <w:rPr>
+          <w:lang w:eastAsia="es-ES"/>
+        </w:rPr>
+      </w:pPr>
+      <w:r>
+        <w:rPr>
+          <w:lang w:eastAsia="es-ES"/>
+        </w:rPr>
+        <w:t xml:space="preserve"> </w:t>
+      </w:r>
+      <w:hyperlink r:id="rId28" w:history="1">
+        <w:r>
+          <w:rPr>
+            <w:rStyle w:val="Hipervnculo"/>
+            <w:lang w:eastAsia="es-ES"/>
+          </w:rPr>
+          <w:t>https://www.pccomponentes.com/que-es-disco-ssd-m2</w:t>
+        </w:r>
+      </w:hyperlink>
+      <w:r>
+        <w:rPr>
+          <w:lang w:eastAsia="es-ES"/>
+        </w:rPr>
+        <w:t xml:space="preserve"> </w:t>
+      </w:r>
+    </w:p>
+    <w:p>
+      <w:pPr>
+        <w:rPr>
+          <w:lang w:eastAsia="es-ES"/>
+        </w:rPr>
+      </w:pPr>
+      <w:r>
+        <w:rPr>
+          <w:lang w:eastAsia="es-ES"/>
+        </w:rPr>
+        <w:t xml:space="preserve"> </w:t>
+      </w:r>
+      <w:hyperlink r:id="rId29" w:history="1">
+        <w:r>
+          <w:rPr>
+            <w:rStyle w:val="Hipervnculo"/>
+            <w:lang w:eastAsia="es-ES"/>
+          </w:rPr>
+          <w:t>https://definicion.de/disco-duro-externo/</w:t>
+        </w:r>
+      </w:hyperlink>
+      <w:r>
+        <w:rPr>
+          <w:lang w:eastAsia="es-ES"/>
+        </w:rPr>
+        <w:t xml:space="preserve"> </w:t>
+      </w:r>
     </w:p>
     <w:sectPr>
-      <w:headerReference w:type="default" r:id="rId20"/>
-      <w:footerReference w:type="default" r:id="rId21"/>
+      <w:headerReference w:type="default" r:id="rId30"/>
+      <w:footerReference w:type="default" r:id="rId31"/>
       <w:pgSz w:w="11906" w:h="16838"/>
       <w:pgMar w:top="1417" w:right="1701" w:bottom="1417" w:left="1701" w:header="708" w:footer="708" w:gutter="0"/>
       <w:pgNumType w:start="0"/>
@@ -5448,9 +6838,9 @@
       <w:tblLook w:val="04A0" w:firstRow="1" w:lastRow="0" w:firstColumn="1" w:lastColumn="0" w:noHBand="0" w:noVBand="1"/>
     </w:tblPr>
     <w:tblGrid>
-      <w:gridCol w:w="3819"/>
-      <w:gridCol w:w="1082"/>
-      <w:gridCol w:w="3819"/>
+      <w:gridCol w:w="3754"/>
+      <w:gridCol w:w="1212"/>
+      <w:gridCol w:w="3754"/>
     </w:tblGrid>
     <w:tr>
       <w:trPr>
@@ -6596,6 +7986,119 @@
     </w:lvl>
   </w:abstractNum>
   <w:abstractNum w:abstractNumId="8">
+    <w:nsid w:val="497972BA"/>
+    <w:multiLevelType w:val="hybridMultilevel"/>
+    <w:tmpl w:val="3D125FC8"/>
+    <w:lvl w:ilvl="0" w:tplc="0C0A0001">
+      <w:start w:val="1"/>
+      <w:numFmt w:val="bullet"/>
+      <w:lvlText w:val=""/>
+      <w:lvlJc w:val="left"/>
+      <w:pPr>
+        <w:ind w:left="720" w:hanging="360"/>
+      </w:pPr>
+      <w:rPr>
+        <w:rFonts w:ascii="Symbol" w:hAnsi="Symbol" w:hint="default"/>
+      </w:rPr>
+    </w:lvl>
+    <w:lvl w:ilvl="1" w:tplc="0C0A0003" w:tentative="1">
+      <w:start w:val="1"/>
+      <w:numFmt w:val="bullet"/>
+      <w:lvlText w:val="o"/>
+      <w:lvlJc w:val="left"/>
+      <w:pPr>
+        <w:ind w:left="1440" w:hanging="360"/>
+      </w:pPr>
+      <w:rPr>
+        <w:rFonts w:ascii="Courier New" w:hAnsi="Courier New" w:cs="Courier New" w:hint="default"/>
+      </w:rPr>
+    </w:lvl>
+    <w:lvl w:ilvl="2" w:tplc="0C0A0005" w:tentative="1">
+      <w:start w:val="1"/>
+      <w:numFmt w:val="bullet"/>
+      <w:lvlText w:val=""/>
+      <w:lvlJc w:val="left"/>
+      <w:pPr>
+        <w:ind w:left="2160" w:hanging="360"/>
+      </w:pPr>
+      <w:rPr>
+        <w:rFonts w:ascii="Wingdings" w:hAnsi="Wingdings" w:hint="default"/>
+      </w:rPr>
+    </w:lvl>
+    <w:lvl w:ilvl="3" w:tplc="0C0A0001" w:tentative="1">
+      <w:start w:val="1"/>
+      <w:numFmt w:val="bullet"/>
+      <w:lvlText w:val=""/>
+      <w:lvlJc w:val="left"/>
+      <w:pPr>
+        <w:ind w:left="2880" w:hanging="360"/>
+      </w:pPr>
+      <w:rPr>
+        <w:rFonts w:ascii="Symbol" w:hAnsi="Symbol" w:hint="default"/>
+      </w:rPr>
+    </w:lvl>
+    <w:lvl w:ilvl="4" w:tplc="0C0A0003" w:tentative="1">
+      <w:start w:val="1"/>
+      <w:numFmt w:val="bullet"/>
+      <w:lvlText w:val="o"/>
+      <w:lvlJc w:val="left"/>
+      <w:pPr>
+        <w:ind w:left="3600" w:hanging="360"/>
+      </w:pPr>
+      <w:rPr>
+        <w:rFonts w:ascii="Courier New" w:hAnsi="Courier New" w:cs="Courier New" w:hint="default"/>
+      </w:rPr>
+    </w:lvl>
+    <w:lvl w:ilvl="5" w:tplc="0C0A0005" w:tentative="1">
+      <w:start w:val="1"/>
+      <w:numFmt w:val="bullet"/>
+      <w:lvlText w:val=""/>
+      <w:lvlJc w:val="left"/>
+      <w:pPr>
+        <w:ind w:left="4320" w:hanging="360"/>
+      </w:pPr>
+      <w:rPr>
+        <w:rFonts w:ascii="Wingdings" w:hAnsi="Wingdings" w:hint="default"/>
+      </w:rPr>
+    </w:lvl>
+    <w:lvl w:ilvl="6" w:tplc="0C0A0001" w:tentative="1">
+      <w:start w:val="1"/>
+      <w:numFmt w:val="bullet"/>
+      <w:lvlText w:val=""/>
+      <w:lvlJc w:val="left"/>
+      <w:pPr>
+        <w:ind w:left="5040" w:hanging="360"/>
+      </w:pPr>
+      <w:rPr>
+        <w:rFonts w:ascii="Symbol" w:hAnsi="Symbol" w:hint="default"/>
+      </w:rPr>
+    </w:lvl>
+    <w:lvl w:ilvl="7" w:tplc="0C0A0003" w:tentative="1">
+      <w:start w:val="1"/>
+      <w:numFmt w:val="bullet"/>
+      <w:lvlText w:val="o"/>
+      <w:lvlJc w:val="left"/>
+      <w:pPr>
+        <w:ind w:left="5760" w:hanging="360"/>
+      </w:pPr>
+      <w:rPr>
+        <w:rFonts w:ascii="Courier New" w:hAnsi="Courier New" w:cs="Courier New" w:hint="default"/>
+      </w:rPr>
+    </w:lvl>
+    <w:lvl w:ilvl="8" w:tplc="0C0A0005" w:tentative="1">
+      <w:start w:val="1"/>
+      <w:numFmt w:val="bullet"/>
+      <w:lvlText w:val=""/>
+      <w:lvlJc w:val="left"/>
+      <w:pPr>
+        <w:ind w:left="6480" w:hanging="360"/>
+      </w:pPr>
+      <w:rPr>
+        <w:rFonts w:ascii="Wingdings" w:hAnsi="Wingdings" w:hint="default"/>
+      </w:rPr>
+    </w:lvl>
+  </w:abstractNum>
+  <w:abstractNum w:abstractNumId="9">
     <w:nsid w:val="4F3D0EC2"/>
     <w:multiLevelType w:val="hybridMultilevel"/>
     <w:tmpl w:val="BFCEB26C"/>
@@ -6708,7 +8211,7 @@
       </w:rPr>
     </w:lvl>
   </w:abstractNum>
-  <w:abstractNum w:abstractNumId="9">
+  <w:abstractNum w:abstractNumId="10">
     <w:nsid w:val="56E677FF"/>
     <w:multiLevelType w:val="multilevel"/>
     <w:tmpl w:val="779E4928"/>
@@ -6857,7 +8360,7 @@
       </w:rPr>
     </w:lvl>
   </w:abstractNum>
-  <w:abstractNum w:abstractNumId="10">
+  <w:abstractNum w:abstractNumId="11">
     <w:nsid w:val="5C0031F7"/>
     <w:multiLevelType w:val="multilevel"/>
     <w:tmpl w:val="0D20D75E"/>
@@ -7006,7 +8509,7 @@
       </w:rPr>
     </w:lvl>
   </w:abstractNum>
-  <w:abstractNum w:abstractNumId="11">
+  <w:abstractNum w:abstractNumId="12">
     <w:nsid w:val="67BA2591"/>
     <w:multiLevelType w:val="hybridMultilevel"/>
     <w:tmpl w:val="E0AA9BAE"/>
@@ -7119,7 +8622,7 @@
       </w:rPr>
     </w:lvl>
   </w:abstractNum>
-  <w:abstractNum w:abstractNumId="12">
+  <w:abstractNum w:abstractNumId="13">
     <w:nsid w:val="73BA6DA3"/>
     <w:multiLevelType w:val="multilevel"/>
     <w:tmpl w:val="CC3A6318"/>
@@ -7268,7 +8771,7 @@
       </w:rPr>
     </w:lvl>
   </w:abstractNum>
-  <w:abstractNum w:abstractNumId="13">
+  <w:abstractNum w:abstractNumId="14">
     <w:nsid w:val="760205BB"/>
     <w:multiLevelType w:val="hybridMultilevel"/>
     <w:tmpl w:val="2208E730"/>
@@ -7381,7 +8884,7 @@
       </w:rPr>
     </w:lvl>
   </w:abstractNum>
-  <w:abstractNum w:abstractNumId="14">
+  <w:abstractNum w:abstractNumId="15">
     <w:nsid w:val="778A30D7"/>
     <w:multiLevelType w:val="multilevel"/>
     <w:tmpl w:val="AC7807F0"/>
@@ -7530,7 +9033,7 @@
       </w:rPr>
     </w:lvl>
   </w:abstractNum>
-  <w:abstractNum w:abstractNumId="15">
+  <w:abstractNum w:abstractNumId="16">
     <w:nsid w:val="7D3F3E64"/>
     <w:multiLevelType w:val="hybridMultilevel"/>
     <w:tmpl w:val="79CE4986"/>
@@ -7643,7 +9146,7 @@
       </w:rPr>
     </w:lvl>
   </w:abstractNum>
-  <w:abstractNum w:abstractNumId="16">
+  <w:abstractNum w:abstractNumId="17">
     <w:nsid w:val="7FED6E1A"/>
     <w:multiLevelType w:val="multilevel"/>
     <w:tmpl w:val="4FCA542C"/>
@@ -7796,28 +9299,28 @@
     <w:abstractNumId w:val="6"/>
   </w:num>
   <w:num w:numId="2">
+    <w:abstractNumId w:val="14"/>
+  </w:num>
+  <w:num w:numId="3">
+    <w:abstractNumId w:val="17"/>
+  </w:num>
+  <w:num w:numId="4">
+    <w:abstractNumId w:val="11"/>
+  </w:num>
+  <w:num w:numId="5">
+    <w:abstractNumId w:val="10"/>
+  </w:num>
+  <w:num w:numId="6">
     <w:abstractNumId w:val="13"/>
   </w:num>
-  <w:num w:numId="3">
-    <w:abstractNumId w:val="16"/>
-  </w:num>
-  <w:num w:numId="4">
-    <w:abstractNumId w:val="10"/>
-  </w:num>
-  <w:num w:numId="5">
-    <w:abstractNumId w:val="9"/>
-  </w:num>
-  <w:num w:numId="6">
-    <w:abstractNumId w:val="12"/>
-  </w:num>
   <w:num w:numId="7">
-    <w:abstractNumId w:val="14"/>
+    <w:abstractNumId w:val="15"/>
   </w:num>
   <w:num w:numId="8">
     <w:abstractNumId w:val="5"/>
   </w:num>
   <w:num w:numId="9">
-    <w:abstractNumId w:val="8"/>
+    <w:abstractNumId w:val="9"/>
   </w:num>
   <w:num w:numId="10">
     <w:abstractNumId w:val="2"/>
@@ -7835,13 +9338,16 @@
     <w:abstractNumId w:val="7"/>
   </w:num>
   <w:num w:numId="15">
-    <w:abstractNumId w:val="15"/>
+    <w:abstractNumId w:val="16"/>
   </w:num>
   <w:num w:numId="16">
     <w:abstractNumId w:val="1"/>
   </w:num>
   <w:num w:numId="17">
-    <w:abstractNumId w:val="11"/>
+    <w:abstractNumId w:val="12"/>
+  </w:num>
+  <w:num w:numId="18">
+    <w:abstractNumId w:val="8"/>
   </w:num>
 </w:numbering>
 </file>
@@ -8334,6 +9840,18 @@
       <w:sz w:val="24"/>
     </w:rPr>
   </w:style>
+  <w:style w:type="character" w:styleId="Hipervnculovisitado">
+    <w:name w:val="FollowedHyperlink"/>
+    <w:basedOn w:val="Fuentedeprrafopredeter"/>
+    <w:uiPriority w:val="99"/>
+    <w:semiHidden/>
+    <w:unhideWhenUsed/>
+    <w:rsid w:val="00B17217"/>
+    <w:rPr>
+      <w:color w:val="800080" w:themeColor="followedHyperlink"/>
+      <w:u w:val="single"/>
+    </w:rPr>
+  </w:style>
 </w:styles>
 </file>
 
@@ -8825,6 +10343,18 @@
       <w:sz w:val="24"/>
     </w:rPr>
   </w:style>
+  <w:style w:type="character" w:styleId="Hipervnculovisitado">
+    <w:name w:val="FollowedHyperlink"/>
+    <w:basedOn w:val="Fuentedeprrafopredeter"/>
+    <w:uiPriority w:val="99"/>
+    <w:semiHidden/>
+    <w:unhideWhenUsed/>
+    <w:rsid w:val="00B17217"/>
+    <w:rPr>
+      <w:color w:val="800080" w:themeColor="followedHyperlink"/>
+      <w:u w:val="single"/>
+    </w:rPr>
+  </w:style>
 </w:styles>
 </file>
 
@@ -9137,7 +10667,7 @@
 </file>
 
 <file path=customXml/itemProps2.xml><?xml version="1.0" encoding="utf-8"?>
-<ds:datastoreItem xmlns:ds="http://schemas.openxmlformats.org/officeDocument/2006/customXml" ds:itemID="{407C4BB3-C675-47C5-9212-E869FFDC943C}">
+<ds:datastoreItem xmlns:ds="http://schemas.openxmlformats.org/officeDocument/2006/customXml" ds:itemID="{F1E64210-5FF4-4C28-AA78-74CC5CA8DD4E}">
   <ds:schemaRefs>
     <ds:schemaRef ds:uri="http://schemas.openxmlformats.org/officeDocument/2006/bibliography"/>
   </ds:schemaRefs>

</xml_diff>